<commit_message>
started implementation of tokenizer
</commit_message>
<xml_diff>
--- a/omake/unchi-daisuki.docx
+++ b/omake/unchi-daisuki.docx
@@ -4,7 +4,269 @@
   <w:body>
     <w:p>
       <w:r>
-        <w:t>2020/1/1</w:t>
+        <w:rPr>
+          <w:rFonts w:hint="eastAsia"/>
+        </w:rPr>
+        <w:t>2</w:t>
+      </w:r>
+      <w:r>
+        <w:t>020/01/02 &amp; 2020/01/03</w:t>
+      </w:r>
+    </w:p>
+    <w:p>
+      <w:pPr>
+        <w:pStyle w:val="a5"/>
+        <w:numPr>
+          <w:ilvl w:val="0"/>
+          <w:numId w:val="4"/>
+        </w:numPr>
+        <w:ind w:leftChars="0"/>
+      </w:pPr>
+      <w:proofErr w:type="spellStart"/>
+      <w:r>
+        <w:rPr>
+          <w:rFonts w:hint="eastAsia"/>
+        </w:rPr>
+        <w:t>Y</w:t>
+      </w:r>
+      <w:r>
+        <w:t>attakoto</w:t>
+      </w:r>
+      <w:proofErr w:type="spellEnd"/>
+    </w:p>
+    <w:p>
+      <w:pPr>
+        <w:pStyle w:val="a5"/>
+        <w:numPr>
+          <w:ilvl w:val="1"/>
+          <w:numId w:val="4"/>
+        </w:numPr>
+        <w:ind w:leftChars="0"/>
+      </w:pPr>
+      <w:r>
+        <w:t>Split module</w:t>
+      </w:r>
+    </w:p>
+    <w:p>
+      <w:pPr>
+        <w:pStyle w:val="a5"/>
+        <w:numPr>
+          <w:ilvl w:val="2"/>
+          <w:numId w:val="4"/>
+        </w:numPr>
+        <w:ind w:leftChars="0"/>
+      </w:pPr>
+      <w:r>
+        <w:t xml:space="preserve">Main, </w:t>
+      </w:r>
+      <w:proofErr w:type="spellStart"/>
+      <w:r>
+        <w:t>ui</w:t>
+      </w:r>
+      <w:proofErr w:type="spellEnd"/>
+      <w:r>
+        <w:t xml:space="preserve">, </w:t>
+      </w:r>
+      <w:proofErr w:type="spellStart"/>
+      <w:r>
+        <w:t>html_parser</w:t>
+      </w:r>
+      <w:proofErr w:type="spellEnd"/>
+    </w:p>
+    <w:p>
+      <w:pPr>
+        <w:pStyle w:val="a5"/>
+        <w:numPr>
+          <w:ilvl w:val="1"/>
+          <w:numId w:val="4"/>
+        </w:numPr>
+        <w:ind w:leftChars="0"/>
+      </w:pPr>
+      <w:r>
+        <w:rPr>
+          <w:rFonts w:hint="eastAsia"/>
+        </w:rPr>
+        <w:t>S</w:t>
+      </w:r>
+      <w:r>
+        <w:t>tarted implementation of html parser</w:t>
+      </w:r>
+    </w:p>
+    <w:p>
+      <w:pPr>
+        <w:pStyle w:val="a5"/>
+        <w:numPr>
+          <w:ilvl w:val="2"/>
+          <w:numId w:val="4"/>
+        </w:numPr>
+        <w:ind w:leftChars="0"/>
+      </w:pPr>
+      <w:r>
+        <w:t>Tokenize</w:t>
+      </w:r>
+    </w:p>
+    <w:p>
+      <w:pPr>
+        <w:pStyle w:val="a5"/>
+        <w:numPr>
+          <w:ilvl w:val="3"/>
+          <w:numId w:val="4"/>
+        </w:numPr>
+        <w:ind w:leftChars="0"/>
+      </w:pPr>
+      <w:proofErr w:type="spellStart"/>
+      <w:r>
+        <w:t>Madazenzen</w:t>
+      </w:r>
+      <w:proofErr w:type="spellEnd"/>
+      <w:r>
+        <w:t>…</w:t>
+      </w:r>
+    </w:p>
+    <w:p>
+      <w:pPr>
+        <w:pStyle w:val="a5"/>
+        <w:numPr>
+          <w:ilvl w:val="2"/>
+          <w:numId w:val="4"/>
+        </w:numPr>
+        <w:ind w:leftChars="0"/>
+      </w:pPr>
+      <w:proofErr w:type="spellStart"/>
+      <w:r>
+        <w:t>Miteru</w:t>
+      </w:r>
+      <w:proofErr w:type="spellEnd"/>
+    </w:p>
+    <w:p>
+      <w:pPr>
+        <w:pStyle w:val="a5"/>
+        <w:numPr>
+          <w:ilvl w:val="3"/>
+          <w:numId w:val="4"/>
+        </w:numPr>
+        <w:ind w:leftChars="0"/>
+      </w:pPr>
+      <w:hyperlink r:id="rId5" w:history="1">
+        <w:r>
+          <w:rPr>
+            <w:rStyle w:val="a6"/>
+          </w:rPr>
+          <w:t>https://www.html5rocks.com/ja/tutorials/internals/howbrowserswork/#The_parsing_algorithm</w:t>
+        </w:r>
+      </w:hyperlink>
+    </w:p>
+    <w:p>
+      <w:pPr>
+        <w:pStyle w:val="a5"/>
+        <w:numPr>
+          <w:ilvl w:val="3"/>
+          <w:numId w:val="4"/>
+        </w:numPr>
+        <w:ind w:leftChars="0"/>
+      </w:pPr>
+      <w:hyperlink r:id="rId6" w:history="1">
+        <w:r>
+          <w:rPr>
+            <w:rStyle w:val="a6"/>
+          </w:rPr>
+          <w:t>https://html.spec.whatwg.org/multipage/parsing.html</w:t>
+        </w:r>
+      </w:hyperlink>
+    </w:p>
+    <w:p>
+      <w:pPr>
+        <w:pStyle w:val="a5"/>
+        <w:numPr>
+          <w:ilvl w:val="2"/>
+          <w:numId w:val="4"/>
+        </w:numPr>
+        <w:ind w:leftChars="0"/>
+      </w:pPr>
+      <w:proofErr w:type="spellStart"/>
+      <w:r>
+        <w:t>TokenTree</w:t>
+      </w:r>
+      <w:proofErr w:type="spellEnd"/>
+      <w:r>
+        <w:t xml:space="preserve"> may not work</w:t>
+      </w:r>
+      <w:r>
+        <w:rPr>
+          <mc:AlternateContent>
+            <mc:Choice Requires="w16se"/>
+            <mc:Fallback>
+              <w:rFonts w:ascii="Segoe UI Emoji" w:eastAsia="Segoe UI Emoji" w:hAnsi="Segoe UI Emoji" w:cs="Segoe UI Emoji"/>
+            </mc:Fallback>
+          </mc:AlternateContent>
+        </w:rPr>
+        <mc:AlternateContent>
+          <mc:Choice Requires="w16se">
+            <w16se:symEx w16se:font="Segoe UI Emoji" w16se:char="1F602"/>
+          </mc:Choice>
+          <mc:Fallback>
+            <w:t>😂</w:t>
+          </mc:Fallback>
+        </mc:AlternateContent>
+      </w:r>
+    </w:p>
+    <w:p>
+      <w:pPr>
+        <w:pStyle w:val="a5"/>
+        <w:numPr>
+          <w:ilvl w:val="0"/>
+          <w:numId w:val="4"/>
+        </w:numPr>
+        <w:ind w:leftChars="0"/>
+      </w:pPr>
+      <w:r>
+        <w:rPr>
+          <w:rFonts w:hint="eastAsia"/>
+        </w:rPr>
+        <w:t>N</w:t>
+      </w:r>
+      <w:r>
+        <w:t>ext</w:t>
+      </w:r>
+    </w:p>
+    <w:p>
+      <w:pPr>
+        <w:pStyle w:val="a5"/>
+        <w:numPr>
+          <w:ilvl w:val="1"/>
+          <w:numId w:val="4"/>
+        </w:numPr>
+        <w:ind w:leftChars="0"/>
+        <w:rPr>
+          <w:rFonts w:hint="eastAsia"/>
+        </w:rPr>
+      </w:pPr>
+      <w:r>
+        <w:t>Continue implementing tokenizer</w:t>
+      </w:r>
+    </w:p>
+    <w:p>
+      <w:pPr>
+        <w:rPr>
+          <w:rFonts w:hint="eastAsia"/>
+        </w:rPr>
+      </w:pPr>
+    </w:p>
+    <w:p>
+      <w:r>
+        <w:t>2020/</w:t>
+      </w:r>
+      <w:r>
+        <w:t>0</w:t>
+      </w:r>
+      <w:r>
+        <w:t>1/</w:t>
+      </w:r>
+      <w:r>
+        <w:t>0</w:t>
+      </w:r>
+      <w:r>
+        <w:t>1</w:t>
       </w:r>
     </w:p>
     <w:p>
@@ -16,9 +278,11 @@
         </w:numPr>
         <w:ind w:leftChars="0"/>
       </w:pPr>
+      <w:proofErr w:type="spellStart"/>
       <w:r>
         <w:t>Yattakoto</w:t>
       </w:r>
+      <w:proofErr w:type="spellEnd"/>
     </w:p>
     <w:p>
       <w:pPr>
@@ -56,7 +320,31 @@
         <w:ind w:leftChars="0"/>
       </w:pPr>
       <w:r>
-        <w:t>Examples yakuni tatune tottemo.</w:t>
+        <w:t xml:space="preserve">Examples </w:t>
+      </w:r>
+      <w:proofErr w:type="spellStart"/>
+      <w:r>
+        <w:t>yakuni</w:t>
+      </w:r>
+      <w:proofErr w:type="spellEnd"/>
+      <w:r>
+        <w:t xml:space="preserve"> </w:t>
+      </w:r>
+      <w:proofErr w:type="spellStart"/>
+      <w:r>
+        <w:t>tatune</w:t>
+      </w:r>
+      <w:proofErr w:type="spellEnd"/>
+      <w:r>
+        <w:t xml:space="preserve"> </w:t>
+      </w:r>
+      <w:proofErr w:type="spellStart"/>
+      <w:r>
+        <w:t>tottemo</w:t>
+      </w:r>
+      <w:proofErr w:type="spellEnd"/>
+      <w:r>
+        <w:t>.</w:t>
       </w:r>
     </w:p>
     <w:p>
@@ -68,7 +356,7 @@
         </w:numPr>
         <w:ind w:leftChars="0"/>
       </w:pPr>
-      <w:hyperlink r:id="rId5" w:history="1">
+      <w:hyperlink r:id="rId7" w:history="1">
         <w:r>
           <w:rPr>
             <w:rStyle w:val="a6"/>
@@ -93,7 +381,15 @@
         <w:t>S</w:t>
       </w:r>
       <w:r>
-        <w:t>end http request with reqwest, and display the result</w:t>
+        <w:t xml:space="preserve">end http request with </w:t>
+      </w:r>
+      <w:proofErr w:type="spellStart"/>
+      <w:r>
+        <w:t>reqwest</w:t>
+      </w:r>
+      <w:proofErr w:type="spellEnd"/>
+      <w:r>
+        <w:t>, and display the result</w:t>
       </w:r>
     </w:p>
     <w:p>
@@ -106,8 +402,26 @@
         <w:ind w:leftChars="0"/>
       </w:pPr>
       <w:r>
-        <w:t>Using “eqwest::blocking”, because async wakaranai</w:t>
-      </w:r>
+        <w:t>Using “</w:t>
+      </w:r>
+      <w:proofErr w:type="spellStart"/>
+      <w:proofErr w:type="gramStart"/>
+      <w:r>
+        <w:t>eqwest</w:t>
+      </w:r>
+      <w:proofErr w:type="spellEnd"/>
+      <w:r>
+        <w:t>::</w:t>
+      </w:r>
+      <w:proofErr w:type="gramEnd"/>
+      <w:r>
+        <w:t xml:space="preserve">blocking”, because async </w:t>
+      </w:r>
+      <w:proofErr w:type="spellStart"/>
+      <w:r>
+        <w:t>wakaranai</w:t>
+      </w:r>
+      <w:proofErr w:type="spellEnd"/>
     </w:p>
     <w:p>
       <w:pPr>
@@ -131,7 +445,7 @@
         </w:numPr>
         <w:ind w:leftChars="0"/>
       </w:pPr>
-      <w:hyperlink r:id="rId6" w:history="1">
+      <w:hyperlink r:id="rId8" w:history="1">
         <w:r>
           <w:rPr>
             <w:rStyle w:val="a6"/>
@@ -150,8 +464,21 @@
         <w:ind w:leftChars="0"/>
       </w:pPr>
       <w:r>
-        <w:t>Request janainone, henne</w:t>
-      </w:r>
+        <w:t xml:space="preserve">Request </w:t>
+      </w:r>
+      <w:proofErr w:type="spellStart"/>
+      <w:r>
+        <w:t>janainone</w:t>
+      </w:r>
+      <w:proofErr w:type="spellEnd"/>
+      <w:r>
+        <w:t xml:space="preserve">, </w:t>
+      </w:r>
+      <w:proofErr w:type="spellStart"/>
+      <w:r>
+        <w:t>henne</w:t>
+      </w:r>
+      <w:proofErr w:type="spellEnd"/>
       <w:r>
         <w:rPr>
           <mc:AlternateContent>
@@ -249,24 +576,17 @@
           <w:numId w:val="2"/>
         </w:numPr>
         <w:ind w:leftChars="0"/>
-        <w:rPr>
-          <w:rFonts w:hint="eastAsia"/>
-        </w:rPr>
       </w:pPr>
       <w:r>
         <w:t>Current screenshot</w:t>
       </w:r>
     </w:p>
     <w:p>
-      <w:pPr>
-        <w:rPr>
-          <w:rFonts w:hint="eastAsia"/>
-        </w:rPr>
-      </w:pPr>
       <w:r>
         <w:rPr>
           <w:noProof/>
         </w:rPr>
+        <w:lastRenderedPageBreak/>
         <w:drawing>
           <wp:inline distT="0" distB="0" distL="0" distR="0" wp14:anchorId="3CB3C49A" wp14:editId="4D4A5255">
             <wp:extent cx="5391150" cy="4048125"/>
@@ -285,7 +605,7 @@
                     </pic:cNvPicPr>
                   </pic:nvPicPr>
                   <pic:blipFill>
-                    <a:blip r:embed="rId7">
+                    <a:blip r:embed="rId9">
                       <a:extLst>
                         <a:ext uri="{28A0092B-C50C-407E-A947-70E740481C1C}">
                           <a14:useLocalDpi xmlns:a14="http://schemas.microsoft.com/office/drawing/2010/main" val="0"/>
@@ -339,103 +659,103 @@
       <w:lvlText w:val=""/>
       <w:lvlJc w:val="left"/>
       <w:pPr>
+        <w:ind w:left="420" w:hanging="420"/>
+      </w:pPr>
+      <w:rPr>
+        <w:rFonts w:ascii="Wingdings" w:hAnsi="Wingdings" w:hint="default"/>
+      </w:rPr>
+    </w:lvl>
+    <w:lvl w:ilvl="1" w:tplc="0409000B">
+      <w:start w:val="1"/>
+      <w:numFmt w:val="bullet"/>
+      <w:lvlText w:val=""/>
+      <w:lvlJc w:val="left"/>
+      <w:pPr>
         <w:ind w:left="840" w:hanging="420"/>
       </w:pPr>
       <w:rPr>
         <w:rFonts w:ascii="Wingdings" w:hAnsi="Wingdings" w:hint="default"/>
       </w:rPr>
     </w:lvl>
-    <w:lvl w:ilvl="1" w:tplc="0409000B">
+    <w:lvl w:ilvl="2" w:tplc="0409000D">
+      <w:start w:val="1"/>
+      <w:numFmt w:val="bullet"/>
+      <w:lvlText w:val=""/>
+      <w:lvlJc w:val="left"/>
+      <w:pPr>
+        <w:ind w:left="1260" w:hanging="420"/>
+      </w:pPr>
+      <w:rPr>
+        <w:rFonts w:ascii="Wingdings" w:hAnsi="Wingdings" w:hint="default"/>
+      </w:rPr>
+    </w:lvl>
+    <w:lvl w:ilvl="3" w:tplc="04090001">
+      <w:start w:val="1"/>
+      <w:numFmt w:val="bullet"/>
+      <w:lvlText w:val=""/>
+      <w:lvlJc w:val="left"/>
+      <w:pPr>
+        <w:ind w:left="1680" w:hanging="420"/>
+      </w:pPr>
+      <w:rPr>
+        <w:rFonts w:ascii="Wingdings" w:hAnsi="Wingdings" w:hint="default"/>
+      </w:rPr>
+    </w:lvl>
+    <w:lvl w:ilvl="4" w:tplc="0409000B" w:tentative="1">
       <w:start w:val="1"/>
       <w:numFmt w:val="bullet"/>
       <w:lvlText w:val=""/>
       <w:lvlJc w:val="left"/>
       <w:pPr>
-        <w:ind w:left="1260" w:hanging="420"/>
-      </w:pPr>
-      <w:rPr>
-        <w:rFonts w:ascii="Wingdings" w:hAnsi="Wingdings" w:hint="default"/>
-      </w:rPr>
-    </w:lvl>
-    <w:lvl w:ilvl="2" w:tplc="0409000D">
+        <w:ind w:left="2100" w:hanging="420"/>
+      </w:pPr>
+      <w:rPr>
+        <w:rFonts w:ascii="Wingdings" w:hAnsi="Wingdings" w:hint="default"/>
+      </w:rPr>
+    </w:lvl>
+    <w:lvl w:ilvl="5" w:tplc="0409000D" w:tentative="1">
       <w:start w:val="1"/>
       <w:numFmt w:val="bullet"/>
       <w:lvlText w:val=""/>
       <w:lvlJc w:val="left"/>
       <w:pPr>
-        <w:ind w:left="1680" w:hanging="420"/>
-      </w:pPr>
-      <w:rPr>
-        <w:rFonts w:ascii="Wingdings" w:hAnsi="Wingdings" w:hint="default"/>
-      </w:rPr>
-    </w:lvl>
-    <w:lvl w:ilvl="3" w:tplc="04090001">
+        <w:ind w:left="2520" w:hanging="420"/>
+      </w:pPr>
+      <w:rPr>
+        <w:rFonts w:ascii="Wingdings" w:hAnsi="Wingdings" w:hint="default"/>
+      </w:rPr>
+    </w:lvl>
+    <w:lvl w:ilvl="6" w:tplc="04090001" w:tentative="1">
       <w:start w:val="1"/>
       <w:numFmt w:val="bullet"/>
       <w:lvlText w:val=""/>
       <w:lvlJc w:val="left"/>
       <w:pPr>
-        <w:ind w:left="2100" w:hanging="420"/>
-      </w:pPr>
-      <w:rPr>
-        <w:rFonts w:ascii="Wingdings" w:hAnsi="Wingdings" w:hint="default"/>
-      </w:rPr>
-    </w:lvl>
-    <w:lvl w:ilvl="4" w:tplc="0409000B" w:tentative="1">
+        <w:ind w:left="2940" w:hanging="420"/>
+      </w:pPr>
+      <w:rPr>
+        <w:rFonts w:ascii="Wingdings" w:hAnsi="Wingdings" w:hint="default"/>
+      </w:rPr>
+    </w:lvl>
+    <w:lvl w:ilvl="7" w:tplc="0409000B" w:tentative="1">
       <w:start w:val="1"/>
       <w:numFmt w:val="bullet"/>
       <w:lvlText w:val=""/>
       <w:lvlJc w:val="left"/>
       <w:pPr>
-        <w:ind w:left="2520" w:hanging="420"/>
-      </w:pPr>
-      <w:rPr>
-        <w:rFonts w:ascii="Wingdings" w:hAnsi="Wingdings" w:hint="default"/>
-      </w:rPr>
-    </w:lvl>
-    <w:lvl w:ilvl="5" w:tplc="0409000D" w:tentative="1">
+        <w:ind w:left="3360" w:hanging="420"/>
+      </w:pPr>
+      <w:rPr>
+        <w:rFonts w:ascii="Wingdings" w:hAnsi="Wingdings" w:hint="default"/>
+      </w:rPr>
+    </w:lvl>
+    <w:lvl w:ilvl="8" w:tplc="0409000D" w:tentative="1">
       <w:start w:val="1"/>
       <w:numFmt w:val="bullet"/>
       <w:lvlText w:val=""/>
       <w:lvlJc w:val="left"/>
       <w:pPr>
-        <w:ind w:left="2940" w:hanging="420"/>
-      </w:pPr>
-      <w:rPr>
-        <w:rFonts w:ascii="Wingdings" w:hAnsi="Wingdings" w:hint="default"/>
-      </w:rPr>
-    </w:lvl>
-    <w:lvl w:ilvl="6" w:tplc="04090001" w:tentative="1">
-      <w:start w:val="1"/>
-      <w:numFmt w:val="bullet"/>
-      <w:lvlText w:val=""/>
-      <w:lvlJc w:val="left"/>
-      <w:pPr>
-        <w:ind w:left="3360" w:hanging="420"/>
-      </w:pPr>
-      <w:rPr>
-        <w:rFonts w:ascii="Wingdings" w:hAnsi="Wingdings" w:hint="default"/>
-      </w:rPr>
-    </w:lvl>
-    <w:lvl w:ilvl="7" w:tplc="0409000B" w:tentative="1">
-      <w:start w:val="1"/>
-      <w:numFmt w:val="bullet"/>
-      <w:lvlText w:val=""/>
-      <w:lvlJc w:val="left"/>
-      <w:pPr>
         <w:ind w:left="3780" w:hanging="420"/>
-      </w:pPr>
-      <w:rPr>
-        <w:rFonts w:ascii="Wingdings" w:hAnsi="Wingdings" w:hint="default"/>
-      </w:rPr>
-    </w:lvl>
-    <w:lvl w:ilvl="8" w:tplc="0409000D" w:tentative="1">
-      <w:start w:val="1"/>
-      <w:numFmt w:val="bullet"/>
-      <w:lvlText w:val=""/>
-      <w:lvlJc w:val="left"/>
-      <w:pPr>
-        <w:ind w:left="4200" w:hanging="420"/>
       </w:pPr>
       <w:rPr>
         <w:rFonts w:ascii="Wingdings" w:hAnsi="Wingdings" w:hint="default"/>
@@ -555,11 +875,243 @@
       </w:rPr>
     </w:lvl>
   </w:abstractNum>
+  <w:abstractNum w:abstractNumId="2" w15:restartNumberingAfterBreak="0">
+    <w:nsid w:val="784D66B5"/>
+    <w:multiLevelType w:val="hybridMultilevel"/>
+    <w:tmpl w:val="E9A89ABE"/>
+    <w:lvl w:ilvl="0" w:tplc="04090001">
+      <w:start w:val="1"/>
+      <w:numFmt w:val="bullet"/>
+      <w:lvlText w:val=""/>
+      <w:lvlJc w:val="left"/>
+      <w:pPr>
+        <w:ind w:left="420" w:hanging="420"/>
+      </w:pPr>
+      <w:rPr>
+        <w:rFonts w:ascii="Wingdings" w:hAnsi="Wingdings" w:hint="default"/>
+      </w:rPr>
+    </w:lvl>
+    <w:lvl w:ilvl="1" w:tplc="0409000B">
+      <w:start w:val="1"/>
+      <w:numFmt w:val="bullet"/>
+      <w:lvlText w:val=""/>
+      <w:lvlJc w:val="left"/>
+      <w:pPr>
+        <w:ind w:left="840" w:hanging="420"/>
+      </w:pPr>
+      <w:rPr>
+        <w:rFonts w:ascii="Wingdings" w:hAnsi="Wingdings" w:hint="default"/>
+      </w:rPr>
+    </w:lvl>
+    <w:lvl w:ilvl="2" w:tplc="0409000D">
+      <w:start w:val="1"/>
+      <w:numFmt w:val="bullet"/>
+      <w:lvlText w:val=""/>
+      <w:lvlJc w:val="left"/>
+      <w:pPr>
+        <w:ind w:left="1260" w:hanging="420"/>
+      </w:pPr>
+      <w:rPr>
+        <w:rFonts w:ascii="Wingdings" w:hAnsi="Wingdings" w:hint="default"/>
+      </w:rPr>
+    </w:lvl>
+    <w:lvl w:ilvl="3" w:tplc="04090001">
+      <w:start w:val="1"/>
+      <w:numFmt w:val="bullet"/>
+      <w:lvlText w:val=""/>
+      <w:lvlJc w:val="left"/>
+      <w:pPr>
+        <w:ind w:left="1680" w:hanging="420"/>
+      </w:pPr>
+      <w:rPr>
+        <w:rFonts w:ascii="Wingdings" w:hAnsi="Wingdings" w:hint="default"/>
+      </w:rPr>
+    </w:lvl>
+    <w:lvl w:ilvl="4" w:tplc="0409000B" w:tentative="1">
+      <w:start w:val="1"/>
+      <w:numFmt w:val="bullet"/>
+      <w:lvlText w:val=""/>
+      <w:lvlJc w:val="left"/>
+      <w:pPr>
+        <w:ind w:left="2100" w:hanging="420"/>
+      </w:pPr>
+      <w:rPr>
+        <w:rFonts w:ascii="Wingdings" w:hAnsi="Wingdings" w:hint="default"/>
+      </w:rPr>
+    </w:lvl>
+    <w:lvl w:ilvl="5" w:tplc="0409000D" w:tentative="1">
+      <w:start w:val="1"/>
+      <w:numFmt w:val="bullet"/>
+      <w:lvlText w:val=""/>
+      <w:lvlJc w:val="left"/>
+      <w:pPr>
+        <w:ind w:left="2520" w:hanging="420"/>
+      </w:pPr>
+      <w:rPr>
+        <w:rFonts w:ascii="Wingdings" w:hAnsi="Wingdings" w:hint="default"/>
+      </w:rPr>
+    </w:lvl>
+    <w:lvl w:ilvl="6" w:tplc="04090001" w:tentative="1">
+      <w:start w:val="1"/>
+      <w:numFmt w:val="bullet"/>
+      <w:lvlText w:val=""/>
+      <w:lvlJc w:val="left"/>
+      <w:pPr>
+        <w:ind w:left="2940" w:hanging="420"/>
+      </w:pPr>
+      <w:rPr>
+        <w:rFonts w:ascii="Wingdings" w:hAnsi="Wingdings" w:hint="default"/>
+      </w:rPr>
+    </w:lvl>
+    <w:lvl w:ilvl="7" w:tplc="0409000B" w:tentative="1">
+      <w:start w:val="1"/>
+      <w:numFmt w:val="bullet"/>
+      <w:lvlText w:val=""/>
+      <w:lvlJc w:val="left"/>
+      <w:pPr>
+        <w:ind w:left="3360" w:hanging="420"/>
+      </w:pPr>
+      <w:rPr>
+        <w:rFonts w:ascii="Wingdings" w:hAnsi="Wingdings" w:hint="default"/>
+      </w:rPr>
+    </w:lvl>
+    <w:lvl w:ilvl="8" w:tplc="0409000D" w:tentative="1">
+      <w:start w:val="1"/>
+      <w:numFmt w:val="bullet"/>
+      <w:lvlText w:val=""/>
+      <w:lvlJc w:val="left"/>
+      <w:pPr>
+        <w:ind w:left="3780" w:hanging="420"/>
+      </w:pPr>
+      <w:rPr>
+        <w:rFonts w:ascii="Wingdings" w:hAnsi="Wingdings" w:hint="default"/>
+      </w:rPr>
+    </w:lvl>
+  </w:abstractNum>
+  <w:abstractNum w:abstractNumId="3" w15:restartNumberingAfterBreak="0">
+    <w:nsid w:val="7B746118"/>
+    <w:multiLevelType w:val="hybridMultilevel"/>
+    <w:tmpl w:val="2384EC9E"/>
+    <w:lvl w:ilvl="0" w:tplc="04090001">
+      <w:start w:val="1"/>
+      <w:numFmt w:val="bullet"/>
+      <w:lvlText w:val=""/>
+      <w:lvlJc w:val="left"/>
+      <w:pPr>
+        <w:ind w:left="420" w:hanging="420"/>
+      </w:pPr>
+      <w:rPr>
+        <w:rFonts w:ascii="Wingdings" w:hAnsi="Wingdings" w:hint="default"/>
+      </w:rPr>
+    </w:lvl>
+    <w:lvl w:ilvl="1" w:tplc="0409000B" w:tentative="1">
+      <w:start w:val="1"/>
+      <w:numFmt w:val="bullet"/>
+      <w:lvlText w:val=""/>
+      <w:lvlJc w:val="left"/>
+      <w:pPr>
+        <w:ind w:left="840" w:hanging="420"/>
+      </w:pPr>
+      <w:rPr>
+        <w:rFonts w:ascii="Wingdings" w:hAnsi="Wingdings" w:hint="default"/>
+      </w:rPr>
+    </w:lvl>
+    <w:lvl w:ilvl="2" w:tplc="0409000D" w:tentative="1">
+      <w:start w:val="1"/>
+      <w:numFmt w:val="bullet"/>
+      <w:lvlText w:val=""/>
+      <w:lvlJc w:val="left"/>
+      <w:pPr>
+        <w:ind w:left="1260" w:hanging="420"/>
+      </w:pPr>
+      <w:rPr>
+        <w:rFonts w:ascii="Wingdings" w:hAnsi="Wingdings" w:hint="default"/>
+      </w:rPr>
+    </w:lvl>
+    <w:lvl w:ilvl="3" w:tplc="04090001" w:tentative="1">
+      <w:start w:val="1"/>
+      <w:numFmt w:val="bullet"/>
+      <w:lvlText w:val=""/>
+      <w:lvlJc w:val="left"/>
+      <w:pPr>
+        <w:ind w:left="1680" w:hanging="420"/>
+      </w:pPr>
+      <w:rPr>
+        <w:rFonts w:ascii="Wingdings" w:hAnsi="Wingdings" w:hint="default"/>
+      </w:rPr>
+    </w:lvl>
+    <w:lvl w:ilvl="4" w:tplc="0409000B" w:tentative="1">
+      <w:start w:val="1"/>
+      <w:numFmt w:val="bullet"/>
+      <w:lvlText w:val=""/>
+      <w:lvlJc w:val="left"/>
+      <w:pPr>
+        <w:ind w:left="2100" w:hanging="420"/>
+      </w:pPr>
+      <w:rPr>
+        <w:rFonts w:ascii="Wingdings" w:hAnsi="Wingdings" w:hint="default"/>
+      </w:rPr>
+    </w:lvl>
+    <w:lvl w:ilvl="5" w:tplc="0409000D" w:tentative="1">
+      <w:start w:val="1"/>
+      <w:numFmt w:val="bullet"/>
+      <w:lvlText w:val=""/>
+      <w:lvlJc w:val="left"/>
+      <w:pPr>
+        <w:ind w:left="2520" w:hanging="420"/>
+      </w:pPr>
+      <w:rPr>
+        <w:rFonts w:ascii="Wingdings" w:hAnsi="Wingdings" w:hint="default"/>
+      </w:rPr>
+    </w:lvl>
+    <w:lvl w:ilvl="6" w:tplc="04090001" w:tentative="1">
+      <w:start w:val="1"/>
+      <w:numFmt w:val="bullet"/>
+      <w:lvlText w:val=""/>
+      <w:lvlJc w:val="left"/>
+      <w:pPr>
+        <w:ind w:left="2940" w:hanging="420"/>
+      </w:pPr>
+      <w:rPr>
+        <w:rFonts w:ascii="Wingdings" w:hAnsi="Wingdings" w:hint="default"/>
+      </w:rPr>
+    </w:lvl>
+    <w:lvl w:ilvl="7" w:tplc="0409000B" w:tentative="1">
+      <w:start w:val="1"/>
+      <w:numFmt w:val="bullet"/>
+      <w:lvlText w:val=""/>
+      <w:lvlJc w:val="left"/>
+      <w:pPr>
+        <w:ind w:left="3360" w:hanging="420"/>
+      </w:pPr>
+      <w:rPr>
+        <w:rFonts w:ascii="Wingdings" w:hAnsi="Wingdings" w:hint="default"/>
+      </w:rPr>
+    </w:lvl>
+    <w:lvl w:ilvl="8" w:tplc="0409000D" w:tentative="1">
+      <w:start w:val="1"/>
+      <w:numFmt w:val="bullet"/>
+      <w:lvlText w:val=""/>
+      <w:lvlJc w:val="left"/>
+      <w:pPr>
+        <w:ind w:left="3780" w:hanging="420"/>
+      </w:pPr>
+      <w:rPr>
+        <w:rFonts w:ascii="Wingdings" w:hAnsi="Wingdings" w:hint="default"/>
+      </w:rPr>
+    </w:lvl>
+  </w:abstractNum>
   <w:num w:numId="1">
     <w:abstractNumId w:val="1"/>
   </w:num>
   <w:num w:numId="2">
     <w:abstractNumId w:val="0"/>
+  </w:num>
+  <w:num w:numId="3">
+    <w:abstractNumId w:val="3"/>
+  </w:num>
+  <w:num w:numId="4">
+    <w:abstractNumId w:val="2"/>
   </w:num>
 </w:numbering>
 </file>

</xml_diff>

<commit_message>
need to fix create_DOM_tree
</commit_message>
<xml_diff>
--- a/omake/unchi-daisuki.docx
+++ b/omake/unchi-daisuki.docx
@@ -4,6 +4,160 @@
   <w:body>
     <w:p>
       <w:r>
+        <w:t>2021/01/13</w:t>
+      </w:r>
+    </w:p>
+    <w:p>
+      <w:pPr>
+        <w:pStyle w:val="a5"/>
+        <w:numPr>
+          <w:ilvl w:val="0"/>
+          <w:numId w:val="11"/>
+        </w:numPr>
+        <w:ind w:leftChars="0"/>
+      </w:pPr>
+      <w:proofErr w:type="spellStart"/>
+      <w:r>
+        <w:rPr>
+          <w:rFonts w:hint="eastAsia"/>
+        </w:rPr>
+        <w:t>Y</w:t>
+      </w:r>
+      <w:r>
+        <w:t>a</w:t>
+      </w:r>
+      <w:r>
+        <w:t>ttakoto</w:t>
+      </w:r>
+      <w:proofErr w:type="spellEnd"/>
+    </w:p>
+    <w:p>
+      <w:pPr>
+        <w:pStyle w:val="a5"/>
+        <w:numPr>
+          <w:ilvl w:val="1"/>
+          <w:numId w:val="11"/>
+        </w:numPr>
+        <w:ind w:leftChars="0"/>
+      </w:pPr>
+      <w:r>
+        <w:t>Writing</w:t>
+      </w:r>
+      <w:r>
+        <w:t xml:space="preserve"> “</w:t>
+      </w:r>
+      <w:proofErr w:type="spellStart"/>
+      <w:r>
+        <w:t>create_DOM_tree</w:t>
+      </w:r>
+      <w:proofErr w:type="spellEnd"/>
+      <w:r>
+        <w:t>()”</w:t>
+      </w:r>
+      <w:r>
+        <w:t xml:space="preserve">, </w:t>
+      </w:r>
+    </w:p>
+    <w:p>
+      <w:pPr>
+        <w:pStyle w:val="a5"/>
+        <w:numPr>
+          <w:ilvl w:val="2"/>
+          <w:numId w:val="11"/>
+        </w:numPr>
+        <w:ind w:leftChars="0"/>
+      </w:pPr>
+      <w:r>
+        <w:t>Handling element node is wrong.</w:t>
+      </w:r>
+    </w:p>
+    <w:p>
+      <w:pPr>
+        <w:pStyle w:val="a5"/>
+        <w:numPr>
+          <w:ilvl w:val="2"/>
+          <w:numId w:val="11"/>
+        </w:numPr>
+        <w:ind w:leftChars="0"/>
+      </w:pPr>
+      <w:r>
+        <w:rPr>
+          <w:rFonts w:hint="eastAsia"/>
+        </w:rPr>
+        <w:t>A</w:t>
+      </w:r>
+      <w:r>
+        <w:t>ttribute is not yet.</w:t>
+      </w:r>
+    </w:p>
+    <w:p>
+      <w:pPr>
+        <w:pStyle w:val="a5"/>
+        <w:numPr>
+          <w:ilvl w:val="0"/>
+          <w:numId w:val="11"/>
+        </w:numPr>
+        <w:ind w:leftChars="0"/>
+      </w:pPr>
+      <w:r>
+        <w:rPr>
+          <w:rFonts w:hint="eastAsia"/>
+        </w:rPr>
+        <w:t>N</w:t>
+      </w:r>
+      <w:r>
+        <w:t>ext</w:t>
+      </w:r>
+    </w:p>
+    <w:p>
+      <w:pPr>
+        <w:pStyle w:val="a5"/>
+        <w:numPr>
+          <w:ilvl w:val="1"/>
+          <w:numId w:val="11"/>
+        </w:numPr>
+        <w:ind w:leftChars="0"/>
+      </w:pPr>
+      <w:r>
+        <w:rPr>
+          <w:rFonts w:hint="eastAsia"/>
+        </w:rPr>
+        <w:t>F</w:t>
+      </w:r>
+      <w:r>
+        <w:t>ix the function</w:t>
+      </w:r>
+      <w:r>
+        <w:t xml:space="preserve"> with </w:t>
+      </w:r>
+      <w:r>
+        <w:t>simpler</w:t>
+      </w:r>
+      <w:r>
+        <w:t xml:space="preserve"> property</w:t>
+      </w:r>
+      <w:r>
+        <w:t>.</w:t>
+      </w:r>
+    </w:p>
+    <w:p>
+      <w:pPr>
+        <w:pStyle w:val="a5"/>
+        <w:numPr>
+          <w:ilvl w:val="1"/>
+          <w:numId w:val="11"/>
+        </w:numPr>
+        <w:ind w:leftChars="0"/>
+        <w:rPr>
+          <w:rFonts w:hint="eastAsia"/>
+        </w:rPr>
+      </w:pPr>
+      <w:r>
+        <w:t>Implement a function which shows DOM tree for debug.</w:t>
+      </w:r>
+    </w:p>
+    <w:p>
+      <w:r>
         <w:t>2021/01/12</w:t>
       </w:r>
     </w:p>
@@ -16,6 +170,7 @@
         </w:numPr>
         <w:ind w:leftChars="0"/>
       </w:pPr>
+      <w:proofErr w:type="spellStart"/>
       <w:r>
         <w:rPr>
           <w:rFonts w:hint="eastAsia"/>
@@ -25,6 +180,7 @@
       <w:r>
         <w:t>attakoto</w:t>
       </w:r>
+      <w:proofErr w:type="spellEnd"/>
     </w:p>
     <w:p>
       <w:pPr>
@@ -36,8 +192,29 @@
         <w:ind w:leftChars="0"/>
       </w:pPr>
       <w:r>
-        <w:t>Writing BeforeHead and InHead, zatsuni</w:t>
-      </w:r>
+        <w:t xml:space="preserve">Writing </w:t>
+      </w:r>
+      <w:proofErr w:type="spellStart"/>
+      <w:r>
+        <w:t>BeforeHead</w:t>
+      </w:r>
+      <w:proofErr w:type="spellEnd"/>
+      <w:r>
+        <w:t xml:space="preserve"> and </w:t>
+      </w:r>
+      <w:proofErr w:type="spellStart"/>
+      <w:r>
+        <w:t>InHead</w:t>
+      </w:r>
+      <w:proofErr w:type="spellEnd"/>
+      <w:r>
+        <w:t xml:space="preserve">, </w:t>
+      </w:r>
+      <w:proofErr w:type="spellStart"/>
+      <w:r>
+        <w:t>zatsuni</w:t>
+      </w:r>
+      <w:proofErr w:type="spellEnd"/>
     </w:p>
     <w:p>
       <w:pPr>
@@ -92,20 +269,17 @@
           <w:numId w:val="10"/>
         </w:numPr>
         <w:ind w:leftChars="0"/>
-        <w:rPr>
-          <w:rFonts w:hint="eastAsia"/>
-        </w:rPr>
-      </w:pPr>
-      <w:r>
-        <w:t>Will start from AfterHead</w:t>
-      </w:r>
-    </w:p>
-    <w:p>
-      <w:pPr>
-        <w:rPr>
-          <w:rFonts w:hint="eastAsia"/>
-        </w:rPr>
-      </w:pPr>
+      </w:pPr>
+      <w:r>
+        <w:t xml:space="preserve">Will start from </w:t>
+      </w:r>
+      <w:proofErr w:type="spellStart"/>
+      <w:r>
+        <w:t>AfterHead</w:t>
+      </w:r>
+      <w:proofErr w:type="spellEnd"/>
+    </w:p>
+    <w:p>
       <w:r>
         <w:t>2021/01/07-2021/01/11</w:t>
       </w:r>
@@ -119,6 +293,7 @@
         </w:numPr>
         <w:ind w:leftChars="0"/>
       </w:pPr>
+      <w:proofErr w:type="spellStart"/>
       <w:r>
         <w:rPr>
           <w:rFonts w:hint="eastAsia"/>
@@ -128,6 +303,7 @@
       <w:r>
         <w:t>attakoto</w:t>
       </w:r>
+      <w:proofErr w:type="spellEnd"/>
     </w:p>
     <w:p>
       <w:pPr>
@@ -158,7 +334,31 @@
         <w:ind w:leftChars="0"/>
       </w:pPr>
       <w:r>
-        <w:t>Try to use [enum &amp; Box&lt;&gt;]=&gt; [Ref&lt;RefCell] =&gt; [Vec]</w:t>
+        <w:t>Try to use [</w:t>
+      </w:r>
+      <w:proofErr w:type="spellStart"/>
+      <w:r>
+        <w:t>enum</w:t>
+      </w:r>
+      <w:proofErr w:type="spellEnd"/>
+      <w:r>
+        <w:t xml:space="preserve"> &amp; Box&lt;&gt;]=&gt; [Ref&lt;</w:t>
+      </w:r>
+      <w:proofErr w:type="spellStart"/>
+      <w:r>
+        <w:t>RefCell</w:t>
+      </w:r>
+      <w:proofErr w:type="spellEnd"/>
+      <w:r>
+        <w:t>] =&gt; [</w:t>
+      </w:r>
+      <w:proofErr w:type="spellStart"/>
+      <w:r>
+        <w:t>Vec</w:t>
+      </w:r>
+      <w:proofErr w:type="spellEnd"/>
+      <w:r>
+        <w:t>]</w:t>
       </w:r>
     </w:p>
     <w:p>
@@ -279,6 +479,7 @@
         </w:numPr>
         <w:ind w:leftChars="0"/>
       </w:pPr>
+      <w:proofErr w:type="spellStart"/>
       <w:r>
         <w:rPr>
           <w:rFonts w:hint="eastAsia"/>
@@ -288,6 +489,7 @@
       <w:r>
         <w:t>attakoto</w:t>
       </w:r>
+      <w:proofErr w:type="spellEnd"/>
     </w:p>
     <w:p>
       <w:pPr>
@@ -349,6 +551,7 @@
         </w:numPr>
         <w:ind w:leftChars="0"/>
       </w:pPr>
+      <w:proofErr w:type="spellStart"/>
       <w:r>
         <w:rPr>
           <w:rFonts w:hint="eastAsia"/>
@@ -358,6 +561,7 @@
       <w:r>
         <w:t>attakoto</w:t>
       </w:r>
+      <w:proofErr w:type="spellEnd"/>
     </w:p>
     <w:p>
       <w:pPr>
@@ -394,8 +598,13 @@
         <w:t>A</w:t>
       </w:r>
       <w:r>
-        <w:t>dded TagAttributes</w:t>
-      </w:r>
+        <w:t xml:space="preserve">dded </w:t>
+      </w:r>
+      <w:proofErr w:type="spellStart"/>
+      <w:r>
+        <w:t>TagAttributes</w:t>
+      </w:r>
+      <w:proofErr w:type="spellEnd"/>
     </w:p>
     <w:p>
       <w:pPr>
@@ -436,6 +645,7 @@
         <w:rPr>
           <w:rFonts w:hint="eastAsia"/>
         </w:rPr>
+        <w:lastRenderedPageBreak/>
         <w:t>C</w:t>
       </w:r>
       <w:r>
@@ -470,7 +680,6 @@
         <w:rPr>
           <w:noProof/>
         </w:rPr>
-        <w:lastRenderedPageBreak/>
         <w:drawing>
           <wp:inline distT="0" distB="0" distL="0" distR="0" wp14:anchorId="5CC52A4B" wp14:editId="6A6E89A4">
             <wp:extent cx="5400040" cy="4205605"/>
@@ -631,6 +840,7 @@
         </w:numPr>
         <w:ind w:leftChars="0"/>
       </w:pPr>
+      <w:proofErr w:type="spellStart"/>
       <w:r>
         <w:rPr>
           <w:rFonts w:hint="eastAsia"/>
@@ -640,6 +850,7 @@
       <w:r>
         <w:t>attakoto</w:t>
       </w:r>
+      <w:proofErr w:type="spellEnd"/>
     </w:p>
     <w:p>
       <w:pPr>
@@ -670,7 +881,31 @@
         <w:ind w:leftChars="0"/>
       </w:pPr>
       <w:r>
-        <w:t>Each token has”token_type”, “tag_name”, “token_data”</w:t>
+        <w:t xml:space="preserve">Each token </w:t>
+      </w:r>
+      <w:proofErr w:type="spellStart"/>
+      <w:r>
+        <w:t>has”token_type</w:t>
+      </w:r>
+      <w:proofErr w:type="spellEnd"/>
+      <w:r>
+        <w:t>”, “</w:t>
+      </w:r>
+      <w:proofErr w:type="spellStart"/>
+      <w:r>
+        <w:t>tag_name</w:t>
+      </w:r>
+      <w:proofErr w:type="spellEnd"/>
+      <w:r>
+        <w:t>”, “</w:t>
+      </w:r>
+      <w:proofErr w:type="spellStart"/>
+      <w:r>
+        <w:t>token_data</w:t>
+      </w:r>
+      <w:proofErr w:type="spellEnd"/>
+      <w:r>
+        <w:t>”</w:t>
       </w:r>
     </w:p>
     <w:p>
@@ -683,8 +918,21 @@
         <w:ind w:leftChars="0"/>
       </w:pPr>
       <w:r>
-        <w:t>Push tokens to a Vec from the beggning</w:t>
-      </w:r>
+        <w:t xml:space="preserve">Push tokens to a </w:t>
+      </w:r>
+      <w:proofErr w:type="spellStart"/>
+      <w:r>
+        <w:t>Vec</w:t>
+      </w:r>
+      <w:proofErr w:type="spellEnd"/>
+      <w:r>
+        <w:t xml:space="preserve"> from the </w:t>
+      </w:r>
+      <w:proofErr w:type="spellStart"/>
+      <w:r>
+        <w:t>beggning</w:t>
+      </w:r>
+      <w:proofErr w:type="spellEnd"/>
     </w:p>
     <w:p>
       <w:pPr>
@@ -836,6 +1084,7 @@
         </w:numPr>
         <w:ind w:leftChars="0"/>
       </w:pPr>
+      <w:proofErr w:type="spellStart"/>
       <w:r>
         <w:rPr>
           <w:rFonts w:hint="eastAsia"/>
@@ -843,7 +1092,27 @@
         <w:t>O</w:t>
       </w:r>
       <w:r>
-        <w:t>syougatsu motto hosii yo~</w:t>
+        <w:t>syougatsu</w:t>
+      </w:r>
+      <w:proofErr w:type="spellEnd"/>
+      <w:r>
+        <w:t xml:space="preserve"> motto </w:t>
+      </w:r>
+      <w:proofErr w:type="spellStart"/>
+      <w:r>
+        <w:t>hosii</w:t>
+      </w:r>
+      <w:proofErr w:type="spellEnd"/>
+      <w:r>
+        <w:t xml:space="preserve"> </w:t>
+      </w:r>
+      <w:proofErr w:type="spellStart"/>
+      <w:r>
+        <w:t>yo</w:t>
+      </w:r>
+      <w:proofErr w:type="spellEnd"/>
+      <w:r>
+        <w:t>~</w:t>
       </w:r>
       <w:r>
         <w:rPr>
@@ -890,6 +1159,7 @@
         </w:numPr>
         <w:ind w:leftChars="0"/>
       </w:pPr>
+      <w:proofErr w:type="spellStart"/>
       <w:r>
         <w:rPr>
           <w:rFonts w:hint="eastAsia"/>
@@ -899,6 +1169,7 @@
       <w:r>
         <w:t>attakoto</w:t>
       </w:r>
+      <w:proofErr w:type="spellEnd"/>
     </w:p>
     <w:p>
       <w:pPr>
@@ -923,8 +1194,21 @@
         <w:ind w:leftChars="0"/>
       </w:pPr>
       <w:r>
-        <w:t>Main, ui, html_parser</w:t>
-      </w:r>
+        <w:t xml:space="preserve">Main, </w:t>
+      </w:r>
+      <w:proofErr w:type="spellStart"/>
+      <w:r>
+        <w:t>ui</w:t>
+      </w:r>
+      <w:proofErr w:type="spellEnd"/>
+      <w:r>
+        <w:t xml:space="preserve">, </w:t>
+      </w:r>
+      <w:proofErr w:type="spellStart"/>
+      <w:r>
+        <w:t>html_parser</w:t>
+      </w:r>
+      <w:proofErr w:type="spellEnd"/>
     </w:p>
     <w:p>
       <w:pPr>
@@ -967,8 +1251,13 @@
         </w:numPr>
         <w:ind w:leftChars="0"/>
       </w:pPr>
-      <w:r>
-        <w:t>Madazenzen…</w:t>
+      <w:proofErr w:type="spellStart"/>
+      <w:r>
+        <w:t>Madazenzen</w:t>
+      </w:r>
+      <w:proofErr w:type="spellEnd"/>
+      <w:r>
+        <w:t>…</w:t>
       </w:r>
     </w:p>
     <w:p>
@@ -980,9 +1269,11 @@
         </w:numPr>
         <w:ind w:leftChars="0"/>
       </w:pPr>
+      <w:proofErr w:type="spellStart"/>
       <w:r>
         <w:t>Miteru</w:t>
       </w:r>
+      <w:proofErr w:type="spellEnd"/>
     </w:p>
     <w:p>
       <w:pPr>
@@ -1029,8 +1320,13 @@
         </w:numPr>
         <w:ind w:leftChars="0"/>
       </w:pPr>
-      <w:r>
-        <w:t>TokenTree may not work</w:t>
+      <w:proofErr w:type="spellStart"/>
+      <w:r>
+        <w:t>TokenTree</w:t>
+      </w:r>
+      <w:proofErr w:type="spellEnd"/>
+      <w:r>
+        <w:t xml:space="preserve"> may not work</w:t>
       </w:r>
       <w:r>
         <w:rPr>
@@ -1116,9 +1412,11 @@
         </w:numPr>
         <w:ind w:leftChars="0"/>
       </w:pPr>
+      <w:proofErr w:type="spellStart"/>
       <w:r>
         <w:t>Yattakoto</w:t>
       </w:r>
+      <w:proofErr w:type="spellEnd"/>
     </w:p>
     <w:p>
       <w:pPr>
@@ -1157,7 +1455,31 @@
         <w:ind w:leftChars="0"/>
       </w:pPr>
       <w:r>
-        <w:t>Examples yakuni tatune tottemo.</w:t>
+        <w:t xml:space="preserve">Examples </w:t>
+      </w:r>
+      <w:proofErr w:type="spellStart"/>
+      <w:r>
+        <w:t>yakuni</w:t>
+      </w:r>
+      <w:proofErr w:type="spellEnd"/>
+      <w:r>
+        <w:t xml:space="preserve"> </w:t>
+      </w:r>
+      <w:proofErr w:type="spellStart"/>
+      <w:r>
+        <w:t>tatune</w:t>
+      </w:r>
+      <w:proofErr w:type="spellEnd"/>
+      <w:r>
+        <w:t xml:space="preserve"> </w:t>
+      </w:r>
+      <w:proofErr w:type="spellStart"/>
+      <w:r>
+        <w:t>tottemo</w:t>
+      </w:r>
+      <w:proofErr w:type="spellEnd"/>
+      <w:r>
+        <w:t>.</w:t>
       </w:r>
     </w:p>
     <w:p>
@@ -1194,7 +1516,15 @@
         <w:t>S</w:t>
       </w:r>
       <w:r>
-        <w:t>end http request with reqwest, and display the result</w:t>
+        <w:t xml:space="preserve">end http request with </w:t>
+      </w:r>
+      <w:proofErr w:type="spellStart"/>
+      <w:r>
+        <w:t>reqwest</w:t>
+      </w:r>
+      <w:proofErr w:type="spellEnd"/>
+      <w:r>
+        <w:t>, and display the result</w:t>
       </w:r>
     </w:p>
     <w:p>
@@ -1207,8 +1537,21 @@
         <w:ind w:leftChars="0"/>
       </w:pPr>
       <w:r>
-        <w:t>Using “eqwest::blocking”, because async wakaranai</w:t>
-      </w:r>
+        <w:t>Using “</w:t>
+      </w:r>
+      <w:proofErr w:type="spellStart"/>
+      <w:r>
+        <w:t>eqwest</w:t>
+      </w:r>
+      <w:proofErr w:type="spellEnd"/>
+      <w:r>
+        <w:t xml:space="preserve">::blocking”, because async </w:t>
+      </w:r>
+      <w:proofErr w:type="spellStart"/>
+      <w:r>
+        <w:t>wakaranai</w:t>
+      </w:r>
+      <w:proofErr w:type="spellEnd"/>
     </w:p>
     <w:p>
       <w:pPr>
@@ -1251,8 +1594,21 @@
         <w:ind w:leftChars="0"/>
       </w:pPr>
       <w:r>
-        <w:t>Request janainone, henne</w:t>
-      </w:r>
+        <w:t xml:space="preserve">Request </w:t>
+      </w:r>
+      <w:proofErr w:type="spellStart"/>
+      <w:r>
+        <w:t>janainone</w:t>
+      </w:r>
+      <w:proofErr w:type="spellEnd"/>
+      <w:r>
+        <w:t xml:space="preserve">, </w:t>
+      </w:r>
+      <w:proofErr w:type="spellStart"/>
+      <w:r>
+        <w:t>henne</w:t>
+      </w:r>
+      <w:proofErr w:type="spellEnd"/>
       <w:r>
         <w:rPr>
           <mc:AlternateContent>
@@ -2101,6 +2457,119 @@
     </w:lvl>
   </w:abstractNum>
   <w:abstractNum w:abstractNumId="6" w15:restartNumberingAfterBreak="0">
+    <w:nsid w:val="718C5070"/>
+    <w:multiLevelType w:val="hybridMultilevel"/>
+    <w:tmpl w:val="3A1A7C7C"/>
+    <w:lvl w:ilvl="0" w:tplc="04090001">
+      <w:start w:val="1"/>
+      <w:numFmt w:val="bullet"/>
+      <w:lvlText w:val=""/>
+      <w:lvlJc w:val="left"/>
+      <w:pPr>
+        <w:ind w:left="420" w:hanging="420"/>
+      </w:pPr>
+      <w:rPr>
+        <w:rFonts w:ascii="Wingdings" w:hAnsi="Wingdings" w:hint="default"/>
+      </w:rPr>
+    </w:lvl>
+    <w:lvl w:ilvl="1" w:tplc="0409000B">
+      <w:start w:val="1"/>
+      <w:numFmt w:val="bullet"/>
+      <w:lvlText w:val=""/>
+      <w:lvlJc w:val="left"/>
+      <w:pPr>
+        <w:ind w:left="840" w:hanging="420"/>
+      </w:pPr>
+      <w:rPr>
+        <w:rFonts w:ascii="Wingdings" w:hAnsi="Wingdings" w:hint="default"/>
+      </w:rPr>
+    </w:lvl>
+    <w:lvl w:ilvl="2" w:tplc="0409000D">
+      <w:start w:val="1"/>
+      <w:numFmt w:val="bullet"/>
+      <w:lvlText w:val=""/>
+      <w:lvlJc w:val="left"/>
+      <w:pPr>
+        <w:ind w:left="1260" w:hanging="420"/>
+      </w:pPr>
+      <w:rPr>
+        <w:rFonts w:ascii="Wingdings" w:hAnsi="Wingdings" w:hint="default"/>
+      </w:rPr>
+    </w:lvl>
+    <w:lvl w:ilvl="3" w:tplc="04090001" w:tentative="1">
+      <w:start w:val="1"/>
+      <w:numFmt w:val="bullet"/>
+      <w:lvlText w:val=""/>
+      <w:lvlJc w:val="left"/>
+      <w:pPr>
+        <w:ind w:left="1680" w:hanging="420"/>
+      </w:pPr>
+      <w:rPr>
+        <w:rFonts w:ascii="Wingdings" w:hAnsi="Wingdings" w:hint="default"/>
+      </w:rPr>
+    </w:lvl>
+    <w:lvl w:ilvl="4" w:tplc="0409000B" w:tentative="1">
+      <w:start w:val="1"/>
+      <w:numFmt w:val="bullet"/>
+      <w:lvlText w:val=""/>
+      <w:lvlJc w:val="left"/>
+      <w:pPr>
+        <w:ind w:left="2100" w:hanging="420"/>
+      </w:pPr>
+      <w:rPr>
+        <w:rFonts w:ascii="Wingdings" w:hAnsi="Wingdings" w:hint="default"/>
+      </w:rPr>
+    </w:lvl>
+    <w:lvl w:ilvl="5" w:tplc="0409000D" w:tentative="1">
+      <w:start w:val="1"/>
+      <w:numFmt w:val="bullet"/>
+      <w:lvlText w:val=""/>
+      <w:lvlJc w:val="left"/>
+      <w:pPr>
+        <w:ind w:left="2520" w:hanging="420"/>
+      </w:pPr>
+      <w:rPr>
+        <w:rFonts w:ascii="Wingdings" w:hAnsi="Wingdings" w:hint="default"/>
+      </w:rPr>
+    </w:lvl>
+    <w:lvl w:ilvl="6" w:tplc="04090001" w:tentative="1">
+      <w:start w:val="1"/>
+      <w:numFmt w:val="bullet"/>
+      <w:lvlText w:val=""/>
+      <w:lvlJc w:val="left"/>
+      <w:pPr>
+        <w:ind w:left="2940" w:hanging="420"/>
+      </w:pPr>
+      <w:rPr>
+        <w:rFonts w:ascii="Wingdings" w:hAnsi="Wingdings" w:hint="default"/>
+      </w:rPr>
+    </w:lvl>
+    <w:lvl w:ilvl="7" w:tplc="0409000B" w:tentative="1">
+      <w:start w:val="1"/>
+      <w:numFmt w:val="bullet"/>
+      <w:lvlText w:val=""/>
+      <w:lvlJc w:val="left"/>
+      <w:pPr>
+        <w:ind w:left="3360" w:hanging="420"/>
+      </w:pPr>
+      <w:rPr>
+        <w:rFonts w:ascii="Wingdings" w:hAnsi="Wingdings" w:hint="default"/>
+      </w:rPr>
+    </w:lvl>
+    <w:lvl w:ilvl="8" w:tplc="0409000D" w:tentative="1">
+      <w:start w:val="1"/>
+      <w:numFmt w:val="bullet"/>
+      <w:lvlText w:val=""/>
+      <w:lvlJc w:val="left"/>
+      <w:pPr>
+        <w:ind w:left="3780" w:hanging="420"/>
+      </w:pPr>
+      <w:rPr>
+        <w:rFonts w:ascii="Wingdings" w:hAnsi="Wingdings" w:hint="default"/>
+      </w:rPr>
+    </w:lvl>
+  </w:abstractNum>
+  <w:abstractNum w:abstractNumId="7" w15:restartNumberingAfterBreak="0">
     <w:nsid w:val="738C239F"/>
     <w:multiLevelType w:val="hybridMultilevel"/>
     <w:tmpl w:val="A60815F0"/>
@@ -2213,7 +2682,7 @@
       </w:rPr>
     </w:lvl>
   </w:abstractNum>
-  <w:abstractNum w:abstractNumId="7" w15:restartNumberingAfterBreak="0">
+  <w:abstractNum w:abstractNumId="8" w15:restartNumberingAfterBreak="0">
     <w:nsid w:val="784D66B5"/>
     <w:multiLevelType w:val="hybridMultilevel"/>
     <w:tmpl w:val="E9A89ABE"/>
@@ -2326,7 +2795,7 @@
       </w:rPr>
     </w:lvl>
   </w:abstractNum>
-  <w:abstractNum w:abstractNumId="8" w15:restartNumberingAfterBreak="0">
+  <w:abstractNum w:abstractNumId="9" w15:restartNumberingAfterBreak="0">
     <w:nsid w:val="78772CA4"/>
     <w:multiLevelType w:val="hybridMultilevel"/>
     <w:tmpl w:val="88B64556"/>
@@ -2439,7 +2908,7 @@
       </w:rPr>
     </w:lvl>
   </w:abstractNum>
-  <w:abstractNum w:abstractNumId="9" w15:restartNumberingAfterBreak="0">
+  <w:abstractNum w:abstractNumId="10" w15:restartNumberingAfterBreak="0">
     <w:nsid w:val="7B746118"/>
     <w:multiLevelType w:val="hybridMultilevel"/>
     <w:tmpl w:val="2384EC9E"/>
@@ -2553,16 +3022,16 @@
     </w:lvl>
   </w:abstractNum>
   <w:num w:numId="1">
-    <w:abstractNumId w:val="6"/>
+    <w:abstractNumId w:val="7"/>
   </w:num>
   <w:num w:numId="2">
     <w:abstractNumId w:val="4"/>
   </w:num>
   <w:num w:numId="3">
-    <w:abstractNumId w:val="9"/>
+    <w:abstractNumId w:val="10"/>
   </w:num>
   <w:num w:numId="4">
-    <w:abstractNumId w:val="7"/>
+    <w:abstractNumId w:val="8"/>
   </w:num>
   <w:num w:numId="5">
     <w:abstractNumId w:val="2"/>
@@ -2574,13 +3043,16 @@
     <w:abstractNumId w:val="3"/>
   </w:num>
   <w:num w:numId="8">
-    <w:abstractNumId w:val="8"/>
+    <w:abstractNumId w:val="9"/>
   </w:num>
   <w:num w:numId="9">
     <w:abstractNumId w:val="5"/>
   </w:num>
   <w:num w:numId="10">
     <w:abstractNumId w:val="0"/>
+  </w:num>
+  <w:num w:numId="11">
+    <w:abstractNumId w:val="6"/>
   </w:num>
 </w:numbering>
 </file>

</xml_diff>

<commit_message>
got a css file
</commit_message>
<xml_diff>
--- a/omake/unchi-daisuki.docx
+++ b/omake/unchi-daisuki.docx
@@ -4,6 +4,190 @@
   <w:body>
     <w:p>
       <w:r>
+        <w:t>2021/01/20</w:t>
+      </w:r>
+    </w:p>
+    <w:p>
+      <w:pPr>
+        <w:pStyle w:val="a5"/>
+        <w:numPr>
+          <w:ilvl w:val="0"/>
+          <w:numId w:val="14"/>
+        </w:numPr>
+        <w:ind w:leftChars="0"/>
+      </w:pPr>
+      <w:r>
+        <w:rPr>
+          <w:rFonts w:hint="eastAsia"/>
+        </w:rPr>
+        <w:t>Y</w:t>
+      </w:r>
+      <w:r>
+        <w:t>ttakoto</w:t>
+      </w:r>
+    </w:p>
+    <w:p>
+      <w:pPr>
+        <w:pStyle w:val="a5"/>
+        <w:numPr>
+          <w:ilvl w:val="1"/>
+          <w:numId w:val="14"/>
+        </w:numPr>
+        <w:ind w:leftChars="0"/>
+      </w:pPr>
+      <w:r>
+        <w:t xml:space="preserve">Got a CSS file and display </w:t>
+      </w:r>
+      <w:proofErr w:type="gramStart"/>
+      <w:r>
+        <w:t>it</w:t>
+      </w:r>
+      <w:proofErr w:type="gramEnd"/>
+    </w:p>
+    <w:p>
+      <w:pPr>
+        <w:pStyle w:val="a5"/>
+        <w:numPr>
+          <w:ilvl w:val="2"/>
+          <w:numId w:val="14"/>
+        </w:numPr>
+        <w:ind w:leftChars="0"/>
+      </w:pPr>
+      <w:r>
+        <w:t>Using lazy_stac and Mutex</w:t>
+      </w:r>
+    </w:p>
+    <w:p>
+      <w:pPr>
+        <w:pStyle w:val="a5"/>
+        <w:numPr>
+          <w:ilvl w:val="3"/>
+          <w:numId w:val="14"/>
+        </w:numPr>
+        <w:ind w:leftChars="0"/>
+      </w:pPr>
+      <w:r>
+        <w:t>Yoku wakattenai</w:t>
+      </w:r>
+    </w:p>
+    <w:p>
+      <w:pPr>
+        <w:pStyle w:val="a5"/>
+        <w:numPr>
+          <w:ilvl w:val="0"/>
+          <w:numId w:val="14"/>
+        </w:numPr>
+        <w:ind w:leftChars="0"/>
+      </w:pPr>
+      <w:r>
+        <w:rPr>
+          <w:rFonts w:hint="eastAsia"/>
+        </w:rPr>
+        <w:t>N</w:t>
+      </w:r>
+      <w:r>
+        <w:t>ext</w:t>
+      </w:r>
+    </w:p>
+    <w:p>
+      <w:pPr>
+        <w:pStyle w:val="a5"/>
+        <w:numPr>
+          <w:ilvl w:val="1"/>
+          <w:numId w:val="14"/>
+        </w:numPr>
+        <w:ind w:leftChars="0"/>
+      </w:pPr>
+      <w:r>
+        <w:rPr>
+          <w:rFonts w:hint="eastAsia"/>
+        </w:rPr>
+        <w:t>N</w:t>
+      </w:r>
+      <w:r>
+        <w:t xml:space="preserve">eed to check if the DOM node is created correctly, </w:t>
+      </w:r>
+      <w:proofErr w:type="gramStart"/>
+      <w:r>
+        <w:t>yappari</w:t>
+      </w:r>
+      <w:proofErr w:type="gramEnd"/>
+    </w:p>
+    <w:p>
+      <w:pPr>
+        <w:pStyle w:val="a5"/>
+        <w:numPr>
+          <w:ilvl w:val="0"/>
+          <w:numId w:val="14"/>
+        </w:numPr>
+        <w:ind w:leftChars="0"/>
+      </w:pPr>
+      <w:r>
+        <w:t>Screenshot</w:t>
+      </w:r>
+    </w:p>
+    <w:p>
+      <w:pPr>
+        <w:rPr>
+          <w:rFonts w:hint="eastAsia"/>
+        </w:rPr>
+      </w:pPr>
+      <w:r>
+        <w:rPr>
+          <w:noProof/>
+        </w:rPr>
+        <w:drawing>
+          <wp:inline distT="0" distB="0" distL="0" distR="0" wp14:anchorId="55DF21C7" wp14:editId="0C314B07">
+            <wp:extent cx="5400040" cy="4217670"/>
+            <wp:effectExtent l="0" t="0" r="0" b="0"/>
+            <wp:docPr id="5" name="図 5"/>
+            <wp:cNvGraphicFramePr>
+              <a:graphicFrameLocks xmlns:a="http://schemas.openxmlformats.org/drawingml/2006/main" noChangeAspect="1"/>
+            </wp:cNvGraphicFramePr>
+            <a:graphic xmlns:a="http://schemas.openxmlformats.org/drawingml/2006/main">
+              <a:graphicData uri="http://schemas.openxmlformats.org/drawingml/2006/picture">
+                <pic:pic xmlns:pic="http://schemas.openxmlformats.org/drawingml/2006/picture">
+                  <pic:nvPicPr>
+                    <pic:cNvPr id="0" name="Picture 1"/>
+                    <pic:cNvPicPr>
+                      <a:picLocks noChangeAspect="1" noChangeArrowheads="1"/>
+                    </pic:cNvPicPr>
+                  </pic:nvPicPr>
+                  <pic:blipFill>
+                    <a:blip r:embed="rId5">
+                      <a:extLst>
+                        <a:ext uri="{28A0092B-C50C-407E-A947-70E740481C1C}">
+                          <a14:useLocalDpi xmlns:a14="http://schemas.microsoft.com/office/drawing/2010/main" val="0"/>
+                        </a:ext>
+                      </a:extLst>
+                    </a:blip>
+                    <a:srcRect/>
+                    <a:stretch>
+                      <a:fillRect/>
+                    </a:stretch>
+                  </pic:blipFill>
+                  <pic:spPr bwMode="auto">
+                    <a:xfrm>
+                      <a:off x="0" y="0"/>
+                      <a:ext cx="5400040" cy="4217670"/>
+                    </a:xfrm>
+                    <a:prstGeom prst="rect">
+                      <a:avLst/>
+                    </a:prstGeom>
+                    <a:noFill/>
+                    <a:ln>
+                      <a:noFill/>
+                    </a:ln>
+                  </pic:spPr>
+                </pic:pic>
+              </a:graphicData>
+            </a:graphic>
+          </wp:inline>
+        </w:drawing>
+      </w:r>
+    </w:p>
+    <w:p>
+      <w:r>
         <w:t>2021/01/1</w:t>
       </w:r>
       <w:r>
@@ -19,7 +203,6 @@
         </w:numPr>
         <w:ind w:leftChars="0"/>
       </w:pPr>
-      <w:proofErr w:type="spellStart"/>
       <w:r>
         <w:rPr>
           <w:rFonts w:hint="eastAsia"/>
@@ -29,7 +212,6 @@
       <w:r>
         <w:t>attakoto</w:t>
       </w:r>
-      <w:proofErr w:type="spellEnd"/>
     </w:p>
     <w:p>
       <w:pPr>
@@ -47,19 +229,11 @@
         <w:t>I</w:t>
       </w:r>
       <w:r>
-        <w:t>mplemented “</w:t>
-      </w:r>
-      <w:proofErr w:type="spellStart"/>
-      <w:r>
-        <w:t>create_DOM_</w:t>
+        <w:t>mplemented “create_DOM_</w:t>
       </w:r>
       <w:proofErr w:type="gramStart"/>
       <w:r>
-        <w:t>tree</w:t>
-      </w:r>
-      <w:proofErr w:type="spellEnd"/>
-      <w:r>
-        <w:t>(</w:t>
+        <w:t>tree(</w:t>
       </w:r>
       <w:proofErr w:type="gramEnd"/>
       <w:r>
@@ -98,18 +272,10 @@
         <w:t xml:space="preserve">Handling error html and </w:t>
       </w:r>
       <w:r>
-        <w:t>some property &lt;</w:t>
-      </w:r>
-      <w:proofErr w:type="spellStart"/>
-      <w:r>
-        <w:t>c</w:t>
-      </w:r>
-      <w:r>
-        <w:t>lass_name</w:t>
-      </w:r>
-      <w:proofErr w:type="spellEnd"/>
-      <w:r>
-        <w:t>/local etc.</w:t>
+        <w:t>some property &lt;c</w:t>
+      </w:r>
+      <w:r>
+        <w:t>lass_name/local etc.</w:t>
       </w:r>
       <w:r>
         <w:t>&gt;</w:t>
@@ -192,11 +358,11 @@
         </w:numPr>
         <w:ind w:leftChars="0"/>
       </w:pPr>
-      <w:proofErr w:type="spellStart"/>
       <w:r>
         <w:rPr>
           <w:rFonts w:hint="eastAsia"/>
         </w:rPr>
+        <w:lastRenderedPageBreak/>
         <w:t>Y</w:t>
       </w:r>
       <w:r>
@@ -205,7 +371,6 @@
       <w:r>
         <w:t>ttakoto</w:t>
       </w:r>
-      <w:proofErr w:type="spellEnd"/>
     </w:p>
     <w:p>
       <w:pPr>
@@ -220,19 +385,11 @@
         <w:t>Writing</w:t>
       </w:r>
       <w:r>
-        <w:t xml:space="preserve"> “</w:t>
-      </w:r>
-      <w:proofErr w:type="spellStart"/>
-      <w:r>
-        <w:t>create_DOM_</w:t>
+        <w:t xml:space="preserve"> “create_DOM_</w:t>
       </w:r>
       <w:proofErr w:type="gramStart"/>
       <w:r>
-        <w:t>tree</w:t>
-      </w:r>
-      <w:proofErr w:type="spellEnd"/>
-      <w:r>
-        <w:t>(</w:t>
+        <w:t>tree(</w:t>
       </w:r>
       <w:proofErr w:type="gramEnd"/>
       <w:r>
@@ -351,7 +508,6 @@
         </w:numPr>
         <w:ind w:leftChars="0"/>
       </w:pPr>
-      <w:proofErr w:type="spellStart"/>
       <w:r>
         <w:rPr>
           <w:rFonts w:hint="eastAsia"/>
@@ -361,7 +517,6 @@
       <w:r>
         <w:t>attakoto</w:t>
       </w:r>
-      <w:proofErr w:type="spellEnd"/>
     </w:p>
     <w:p>
       <w:pPr>
@@ -373,29 +528,8 @@
         <w:ind w:leftChars="0"/>
       </w:pPr>
       <w:r>
-        <w:t xml:space="preserve">Writing </w:t>
-      </w:r>
-      <w:proofErr w:type="spellStart"/>
-      <w:r>
-        <w:t>BeforeHead</w:t>
-      </w:r>
-      <w:proofErr w:type="spellEnd"/>
-      <w:r>
-        <w:t xml:space="preserve"> and </w:t>
-      </w:r>
-      <w:proofErr w:type="spellStart"/>
-      <w:r>
-        <w:t>InHead</w:t>
-      </w:r>
-      <w:proofErr w:type="spellEnd"/>
-      <w:r>
-        <w:t xml:space="preserve">, </w:t>
-      </w:r>
-      <w:proofErr w:type="spellStart"/>
-      <w:r>
-        <w:t>zatsuni</w:t>
-      </w:r>
-      <w:proofErr w:type="spellEnd"/>
+        <w:t>Writing BeforeHead and InHead, zatsuni</w:t>
+      </w:r>
     </w:p>
     <w:p>
       <w:pPr>
@@ -454,12 +588,10 @@
       <w:r>
         <w:t xml:space="preserve">Will start from </w:t>
       </w:r>
-      <w:proofErr w:type="spellStart"/>
       <w:proofErr w:type="gramStart"/>
       <w:r>
         <w:t>AfterHead</w:t>
       </w:r>
-      <w:proofErr w:type="spellEnd"/>
       <w:proofErr w:type="gramEnd"/>
     </w:p>
     <w:p>
@@ -476,7 +608,6 @@
         </w:numPr>
         <w:ind w:leftChars="0"/>
       </w:pPr>
-      <w:proofErr w:type="spellStart"/>
       <w:r>
         <w:rPr>
           <w:rFonts w:hint="eastAsia"/>
@@ -486,7 +617,6 @@
       <w:r>
         <w:t>attakoto</w:t>
       </w:r>
-      <w:proofErr w:type="spellEnd"/>
     </w:p>
     <w:p>
       <w:pPr>
@@ -522,15 +652,7 @@
         <w:ind w:leftChars="0"/>
       </w:pPr>
       <w:r>
-        <w:t>Try to use [</w:t>
-      </w:r>
-      <w:proofErr w:type="spellStart"/>
-      <w:r>
-        <w:t>enum</w:t>
-      </w:r>
-      <w:proofErr w:type="spellEnd"/>
-      <w:r>
-        <w:t xml:space="preserve"> &amp; Box&lt;</w:t>
+        <w:t>Try to use [enum &amp; Box&lt;</w:t>
       </w:r>
       <w:proofErr w:type="gramStart"/>
       <w:r>
@@ -538,23 +660,7 @@
       </w:r>
       <w:proofErr w:type="gramEnd"/>
       <w:r>
-        <w:t>&gt; [Ref&lt;</w:t>
-      </w:r>
-      <w:proofErr w:type="spellStart"/>
-      <w:r>
-        <w:t>RefCell</w:t>
-      </w:r>
-      <w:proofErr w:type="spellEnd"/>
-      <w:r>
-        <w:t>] =&gt; [</w:t>
-      </w:r>
-      <w:proofErr w:type="spellStart"/>
-      <w:r>
-        <w:t>Vec</w:t>
-      </w:r>
-      <w:proofErr w:type="spellEnd"/>
-      <w:r>
-        <w:t>]</w:t>
+        <w:t>&gt; [Ref&lt;RefCell] =&gt; [Vec]</w:t>
       </w:r>
     </w:p>
     <w:p>
@@ -569,7 +675,7 @@
       <w:r>
         <w:t xml:space="preserve">Referred </w:t>
       </w:r>
-      <w:hyperlink r:id="rId5" w:history="1">
+      <w:hyperlink r:id="rId6" w:history="1">
         <w:r>
           <w:rPr>
             <w:rStyle w:val="a6"/>
@@ -680,7 +786,6 @@
         </w:numPr>
         <w:ind w:leftChars="0"/>
       </w:pPr>
-      <w:proofErr w:type="spellStart"/>
       <w:r>
         <w:rPr>
           <w:rFonts w:hint="eastAsia"/>
@@ -690,7 +795,6 @@
       <w:r>
         <w:t>attakoto</w:t>
       </w:r>
-      <w:proofErr w:type="spellEnd"/>
     </w:p>
     <w:p>
       <w:pPr>
@@ -705,13 +809,12 @@
         <w:rPr>
           <w:rFonts w:hint="eastAsia"/>
         </w:rPr>
-        <w:lastRenderedPageBreak/>
         <w:t>A</w:t>
       </w:r>
       <w:r>
         <w:t xml:space="preserve">dded Node struct according to </w:t>
       </w:r>
-      <w:hyperlink r:id="rId6" w:history="1">
+      <w:hyperlink r:id="rId7" w:history="1">
         <w:r>
           <w:rPr>
             <w:rStyle w:val="a6"/>
@@ -753,7 +856,6 @@
         </w:numPr>
         <w:ind w:leftChars="0"/>
       </w:pPr>
-      <w:proofErr w:type="spellStart"/>
       <w:r>
         <w:rPr>
           <w:rFonts w:hint="eastAsia"/>
@@ -763,7 +865,6 @@
       <w:r>
         <w:t>attakoto</w:t>
       </w:r>
-      <w:proofErr w:type="spellEnd"/>
     </w:p>
     <w:p>
       <w:pPr>
@@ -802,12 +903,10 @@
       <w:r>
         <w:t xml:space="preserve">dded </w:t>
       </w:r>
-      <w:proofErr w:type="spellStart"/>
       <w:proofErr w:type="gramStart"/>
       <w:r>
         <w:t>TagAttributes</w:t>
       </w:r>
-      <w:proofErr w:type="spellEnd"/>
       <w:proofErr w:type="gramEnd"/>
     </w:p>
     <w:p>
@@ -868,6 +967,7 @@
         <w:rPr>
           <w:rFonts w:hint="eastAsia"/>
         </w:rPr>
+        <w:lastRenderedPageBreak/>
         <w:t>S</w:t>
       </w:r>
       <w:r>
@@ -901,7 +1001,7 @@
                     </pic:cNvPicPr>
                   </pic:nvPicPr>
                   <pic:blipFill>
-                    <a:blip r:embed="rId7">
+                    <a:blip r:embed="rId8">
                       <a:extLst>
                         <a:ext uri="{28A0092B-C50C-407E-A947-70E740481C1C}">
                           <a14:useLocalDpi xmlns:a14="http://schemas.microsoft.com/office/drawing/2010/main" val="0"/>
@@ -948,303 +1048,6 @@
             <wp:extent cx="5400040" cy="4050030"/>
             <wp:effectExtent l="0" t="0" r="0" b="7620"/>
             <wp:docPr id="3" name="図 3"/>
-            <wp:cNvGraphicFramePr>
-              <a:graphicFrameLocks xmlns:a="http://schemas.openxmlformats.org/drawingml/2006/main" noChangeAspect="1"/>
-            </wp:cNvGraphicFramePr>
-            <a:graphic xmlns:a="http://schemas.openxmlformats.org/drawingml/2006/main">
-              <a:graphicData uri="http://schemas.openxmlformats.org/drawingml/2006/picture">
-                <pic:pic xmlns:pic="http://schemas.openxmlformats.org/drawingml/2006/picture">
-                  <pic:nvPicPr>
-                    <pic:cNvPr id="0" name="Picture 1"/>
-                    <pic:cNvPicPr>
-                      <a:picLocks noChangeAspect="1" noChangeArrowheads="1"/>
-                    </pic:cNvPicPr>
-                  </pic:nvPicPr>
-                  <pic:blipFill>
-                    <a:blip r:embed="rId8">
-                      <a:extLst>
-                        <a:ext uri="{28A0092B-C50C-407E-A947-70E740481C1C}">
-                          <a14:useLocalDpi xmlns:a14="http://schemas.microsoft.com/office/drawing/2010/main" val="0"/>
-                        </a:ext>
-                      </a:extLst>
-                    </a:blip>
-                    <a:srcRect/>
-                    <a:stretch>
-                      <a:fillRect/>
-                    </a:stretch>
-                  </pic:blipFill>
-                  <pic:spPr bwMode="auto">
-                    <a:xfrm>
-                      <a:off x="0" y="0"/>
-                      <a:ext cx="5400040" cy="4050030"/>
-                    </a:xfrm>
-                    <a:prstGeom prst="rect">
-                      <a:avLst/>
-                    </a:prstGeom>
-                    <a:noFill/>
-                    <a:ln>
-                      <a:noFill/>
-                    </a:ln>
-                  </pic:spPr>
-                </pic:pic>
-              </a:graphicData>
-            </a:graphic>
-          </wp:inline>
-        </w:drawing>
-      </w:r>
-    </w:p>
-    <w:p>
-      <w:pPr>
-        <w:pStyle w:val="a5"/>
-        <w:numPr>
-          <w:ilvl w:val="0"/>
-          <w:numId w:val="7"/>
-        </w:numPr>
-        <w:ind w:leftChars="0"/>
-      </w:pPr>
-      <w:r>
-        <w:t>Additional</w:t>
-      </w:r>
-    </w:p>
-    <w:p>
-      <w:pPr>
-        <w:pStyle w:val="a5"/>
-        <w:numPr>
-          <w:ilvl w:val="1"/>
-          <w:numId w:val="7"/>
-        </w:numPr>
-        <w:ind w:leftChars="0"/>
-      </w:pPr>
-      <w:r>
-        <w:t>I will push to the master every time instead of creating a new branch</w:t>
-      </w:r>
-      <w:r>
-        <w:t>…</w:t>
-      </w:r>
-    </w:p>
-    <w:p/>
-    <w:p>
-      <w:r>
-        <w:rPr>
-          <w:rFonts w:hint="eastAsia"/>
-        </w:rPr>
-        <w:t>2</w:t>
-      </w:r>
-      <w:r>
-        <w:t>021/01/04</w:t>
-      </w:r>
-    </w:p>
-    <w:p>
-      <w:pPr>
-        <w:pStyle w:val="a5"/>
-        <w:numPr>
-          <w:ilvl w:val="0"/>
-          <w:numId w:val="5"/>
-        </w:numPr>
-        <w:ind w:leftChars="0"/>
-      </w:pPr>
-      <w:proofErr w:type="spellStart"/>
-      <w:r>
-        <w:rPr>
-          <w:rFonts w:hint="eastAsia"/>
-        </w:rPr>
-        <w:t>Y</w:t>
-      </w:r>
-      <w:r>
-        <w:t>attakoto</w:t>
-      </w:r>
-      <w:proofErr w:type="spellEnd"/>
-    </w:p>
-    <w:p>
-      <w:pPr>
-        <w:pStyle w:val="a5"/>
-        <w:numPr>
-          <w:ilvl w:val="1"/>
-          <w:numId w:val="5"/>
-        </w:numPr>
-        <w:ind w:leftChars="0"/>
-      </w:pPr>
-      <w:r>
-        <w:rPr>
-          <w:rFonts w:hint="eastAsia"/>
-        </w:rPr>
-        <w:t>T</w:t>
-      </w:r>
-      <w:r>
-        <w:t>okenized html</w:t>
-      </w:r>
-    </w:p>
-    <w:p>
-      <w:pPr>
-        <w:pStyle w:val="a5"/>
-        <w:numPr>
-          <w:ilvl w:val="2"/>
-          <w:numId w:val="5"/>
-        </w:numPr>
-        <w:ind w:leftChars="0"/>
-      </w:pPr>
-      <w:r>
-        <w:t xml:space="preserve">Each token </w:t>
-      </w:r>
-      <w:proofErr w:type="spellStart"/>
-      <w:proofErr w:type="gramStart"/>
-      <w:r>
-        <w:t>has”token</w:t>
-      </w:r>
-      <w:proofErr w:type="gramEnd"/>
-      <w:r>
-        <w:t>_type</w:t>
-      </w:r>
-      <w:proofErr w:type="spellEnd"/>
-      <w:r>
-        <w:t>”, “</w:t>
-      </w:r>
-      <w:proofErr w:type="spellStart"/>
-      <w:r>
-        <w:t>tag_name</w:t>
-      </w:r>
-      <w:proofErr w:type="spellEnd"/>
-      <w:r>
-        <w:t>”, “</w:t>
-      </w:r>
-      <w:proofErr w:type="spellStart"/>
-      <w:r>
-        <w:t>token_data</w:t>
-      </w:r>
-      <w:proofErr w:type="spellEnd"/>
-      <w:r>
-        <w:t>”</w:t>
-      </w:r>
-    </w:p>
-    <w:p>
-      <w:pPr>
-        <w:pStyle w:val="a5"/>
-        <w:numPr>
-          <w:ilvl w:val="2"/>
-          <w:numId w:val="5"/>
-        </w:numPr>
-        <w:ind w:leftChars="0"/>
-      </w:pPr>
-      <w:r>
-        <w:t xml:space="preserve">Push tokens to a </w:t>
-      </w:r>
-      <w:proofErr w:type="spellStart"/>
-      <w:r>
-        <w:t>Vec</w:t>
-      </w:r>
-      <w:proofErr w:type="spellEnd"/>
-      <w:r>
-        <w:t xml:space="preserve"> from the </w:t>
-      </w:r>
-      <w:proofErr w:type="spellStart"/>
-      <w:proofErr w:type="gramStart"/>
-      <w:r>
-        <w:t>beggning</w:t>
-      </w:r>
-      <w:proofErr w:type="spellEnd"/>
-      <w:proofErr w:type="gramEnd"/>
-    </w:p>
-    <w:p>
-      <w:pPr>
-        <w:pStyle w:val="a5"/>
-        <w:numPr>
-          <w:ilvl w:val="2"/>
-          <w:numId w:val="5"/>
-        </w:numPr>
-        <w:ind w:leftChars="0"/>
-      </w:pPr>
-      <w:r>
-        <w:t>Handling comment is dirty</w:t>
-      </w:r>
-      <w:r>
-        <w:rPr>
-          <mc:AlternateContent>
-            <mc:Choice Requires="w16se"/>
-            <mc:Fallback>
-              <w:rFonts w:ascii="Segoe UI Emoji" w:eastAsia="Segoe UI Emoji" w:hAnsi="Segoe UI Emoji" w:cs="Segoe UI Emoji"/>
-            </mc:Fallback>
-          </mc:AlternateContent>
-        </w:rPr>
-        <mc:AlternateContent>
-          <mc:Choice Requires="w16se">
-            <w16se:symEx w16se:font="Segoe UI Emoji" w16se:char="1F971"/>
-          </mc:Choice>
-          <mc:Fallback>
-            <w:t>🥱</w:t>
-          </mc:Fallback>
-        </mc:AlternateContent>
-      </w:r>
-      <w:r>
-        <w:t xml:space="preserve"> need to fix </w:t>
-      </w:r>
-      <w:proofErr w:type="gramStart"/>
-      <w:r>
-        <w:t>later</w:t>
-      </w:r>
-      <w:proofErr w:type="gramEnd"/>
-    </w:p>
-    <w:p>
-      <w:pPr>
-        <w:pStyle w:val="a5"/>
-        <w:numPr>
-          <w:ilvl w:val="0"/>
-          <w:numId w:val="5"/>
-        </w:numPr>
-        <w:ind w:leftChars="0"/>
-      </w:pPr>
-      <w:r>
-        <w:rPr>
-          <w:rFonts w:hint="eastAsia"/>
-        </w:rPr>
-        <w:t>N</w:t>
-      </w:r>
-      <w:r>
-        <w:t>ext</w:t>
-      </w:r>
-    </w:p>
-    <w:p>
-      <w:pPr>
-        <w:pStyle w:val="a5"/>
-        <w:numPr>
-          <w:ilvl w:val="1"/>
-          <w:numId w:val="5"/>
-        </w:numPr>
-        <w:ind w:leftChars="0"/>
-      </w:pPr>
-      <w:r>
-        <w:rPr>
-          <w:rFonts w:hint="eastAsia"/>
-        </w:rPr>
-        <w:t>C</w:t>
-      </w:r>
-      <w:r>
-        <w:t>reating DOM tree by using the tokens</w:t>
-      </w:r>
-    </w:p>
-    <w:p>
-      <w:pPr>
-        <w:pStyle w:val="a5"/>
-        <w:numPr>
-          <w:ilvl w:val="0"/>
-          <w:numId w:val="5"/>
-        </w:numPr>
-        <w:ind w:leftChars="0"/>
-      </w:pPr>
-      <w:r>
-        <w:t>Current screenshot</w:t>
-      </w:r>
-    </w:p>
-    <w:p>
-      <w:r>
-        <w:rPr>
-          <w:noProof/>
-        </w:rPr>
-        <w:lastRenderedPageBreak/>
-        <w:drawing>
-          <wp:inline distT="0" distB="0" distL="0" distR="0" wp14:anchorId="1A35A02E" wp14:editId="7905B2A3">
-            <wp:extent cx="5400040" cy="4050030"/>
-            <wp:effectExtent l="0" t="0" r="0" b="7620"/>
-            <wp:docPr id="2" name="図 2"/>
             <wp:cNvGraphicFramePr>
               <a:graphicFrameLocks xmlns:a="http://schemas.openxmlformats.org/drawingml/2006/main" noChangeAspect="1"/>
             </wp:cNvGraphicFramePr>
@@ -1295,11 +1098,274 @@
         <w:pStyle w:val="a5"/>
         <w:numPr>
           <w:ilvl w:val="0"/>
+          <w:numId w:val="7"/>
+        </w:numPr>
+        <w:ind w:leftChars="0"/>
+      </w:pPr>
+      <w:r>
+        <w:t>Additional</w:t>
+      </w:r>
+    </w:p>
+    <w:p>
+      <w:pPr>
+        <w:pStyle w:val="a5"/>
+        <w:numPr>
+          <w:ilvl w:val="1"/>
+          <w:numId w:val="7"/>
+        </w:numPr>
+        <w:ind w:leftChars="0"/>
+      </w:pPr>
+      <w:r>
+        <w:t>I will push to the master every time instead of creating a new branch</w:t>
+      </w:r>
+      <w:r>
+        <w:t>…</w:t>
+      </w:r>
+    </w:p>
+    <w:p/>
+    <w:p>
+      <w:r>
+        <w:rPr>
+          <w:rFonts w:hint="eastAsia"/>
+        </w:rPr>
+        <w:t>2</w:t>
+      </w:r>
+      <w:r>
+        <w:t>021/01/04</w:t>
+      </w:r>
+    </w:p>
+    <w:p>
+      <w:pPr>
+        <w:pStyle w:val="a5"/>
+        <w:numPr>
+          <w:ilvl w:val="0"/>
+          <w:numId w:val="5"/>
+        </w:numPr>
+        <w:ind w:leftChars="0"/>
+      </w:pPr>
+      <w:r>
+        <w:rPr>
+          <w:rFonts w:hint="eastAsia"/>
+        </w:rPr>
+        <w:t>Y</w:t>
+      </w:r>
+      <w:r>
+        <w:t>attakoto</w:t>
+      </w:r>
+    </w:p>
+    <w:p>
+      <w:pPr>
+        <w:pStyle w:val="a5"/>
+        <w:numPr>
+          <w:ilvl w:val="1"/>
+          <w:numId w:val="5"/>
+        </w:numPr>
+        <w:ind w:leftChars="0"/>
+      </w:pPr>
+      <w:r>
+        <w:rPr>
+          <w:rFonts w:hint="eastAsia"/>
+        </w:rPr>
+        <w:t>T</w:t>
+      </w:r>
+      <w:r>
+        <w:t>okenized html</w:t>
+      </w:r>
+    </w:p>
+    <w:p>
+      <w:pPr>
+        <w:pStyle w:val="a5"/>
+        <w:numPr>
+          <w:ilvl w:val="2"/>
+          <w:numId w:val="5"/>
+        </w:numPr>
+        <w:ind w:leftChars="0"/>
+      </w:pPr>
+      <w:r>
+        <w:t xml:space="preserve">Each token </w:t>
+      </w:r>
+      <w:proofErr w:type="gramStart"/>
+      <w:r>
+        <w:t>has”token</w:t>
+      </w:r>
+      <w:proofErr w:type="gramEnd"/>
+      <w:r>
+        <w:t>_type”, “tag_name”, “token_data”</w:t>
+      </w:r>
+    </w:p>
+    <w:p>
+      <w:pPr>
+        <w:pStyle w:val="a5"/>
+        <w:numPr>
+          <w:ilvl w:val="2"/>
+          <w:numId w:val="5"/>
+        </w:numPr>
+        <w:ind w:leftChars="0"/>
+      </w:pPr>
+      <w:r>
+        <w:t xml:space="preserve">Push tokens to a Vec from the </w:t>
+      </w:r>
+      <w:proofErr w:type="gramStart"/>
+      <w:r>
+        <w:t>beggning</w:t>
+      </w:r>
+      <w:proofErr w:type="gramEnd"/>
+    </w:p>
+    <w:p>
+      <w:pPr>
+        <w:pStyle w:val="a5"/>
+        <w:numPr>
+          <w:ilvl w:val="2"/>
+          <w:numId w:val="5"/>
+        </w:numPr>
+        <w:ind w:leftChars="0"/>
+      </w:pPr>
+      <w:r>
+        <w:t>Handling comment is dirty</w:t>
+      </w:r>
+      <w:r>
+        <w:rPr>
+          <mc:AlternateContent>
+            <mc:Choice Requires="w16se"/>
+            <mc:Fallback>
+              <w:rFonts w:ascii="Segoe UI Emoji" w:eastAsia="Segoe UI Emoji" w:hAnsi="Segoe UI Emoji" w:cs="Segoe UI Emoji"/>
+            </mc:Fallback>
+          </mc:AlternateContent>
+        </w:rPr>
+        <mc:AlternateContent>
+          <mc:Choice Requires="w16se">
+            <w16se:symEx w16se:font="Segoe UI Emoji" w16se:char="1F971"/>
+          </mc:Choice>
+          <mc:Fallback>
+            <w:t>🥱</w:t>
+          </mc:Fallback>
+        </mc:AlternateContent>
+      </w:r>
+      <w:r>
+        <w:t xml:space="preserve"> need to fix </w:t>
+      </w:r>
+      <w:proofErr w:type="gramStart"/>
+      <w:r>
+        <w:t>later</w:t>
+      </w:r>
+      <w:proofErr w:type="gramEnd"/>
+    </w:p>
+    <w:p>
+      <w:pPr>
+        <w:pStyle w:val="a5"/>
+        <w:numPr>
+          <w:ilvl w:val="0"/>
+          <w:numId w:val="5"/>
+        </w:numPr>
+        <w:ind w:leftChars="0"/>
+      </w:pPr>
+      <w:r>
+        <w:rPr>
+          <w:rFonts w:hint="eastAsia"/>
+        </w:rPr>
+        <w:t>N</w:t>
+      </w:r>
+      <w:r>
+        <w:t>ext</w:t>
+      </w:r>
+    </w:p>
+    <w:p>
+      <w:pPr>
+        <w:pStyle w:val="a5"/>
+        <w:numPr>
+          <w:ilvl w:val="1"/>
+          <w:numId w:val="5"/>
+        </w:numPr>
+        <w:ind w:leftChars="0"/>
+      </w:pPr>
+      <w:r>
+        <w:rPr>
+          <w:rFonts w:hint="eastAsia"/>
+        </w:rPr>
+        <w:t>C</w:t>
+      </w:r>
+      <w:r>
+        <w:t>reating DOM tree by using the tokens</w:t>
+      </w:r>
+    </w:p>
+    <w:p>
+      <w:pPr>
+        <w:pStyle w:val="a5"/>
+        <w:numPr>
+          <w:ilvl w:val="0"/>
+          <w:numId w:val="5"/>
+        </w:numPr>
+        <w:ind w:leftChars="0"/>
+      </w:pPr>
+      <w:r>
+        <w:t>Current screenshot</w:t>
+      </w:r>
+    </w:p>
+    <w:p>
+      <w:r>
+        <w:rPr>
+          <w:noProof/>
+        </w:rPr>
+        <w:lastRenderedPageBreak/>
+        <w:drawing>
+          <wp:inline distT="0" distB="0" distL="0" distR="0" wp14:anchorId="1A35A02E" wp14:editId="7905B2A3">
+            <wp:extent cx="5400040" cy="4050030"/>
+            <wp:effectExtent l="0" t="0" r="0" b="7620"/>
+            <wp:docPr id="2" name="図 2"/>
+            <wp:cNvGraphicFramePr>
+              <a:graphicFrameLocks xmlns:a="http://schemas.openxmlformats.org/drawingml/2006/main" noChangeAspect="1"/>
+            </wp:cNvGraphicFramePr>
+            <a:graphic xmlns:a="http://schemas.openxmlformats.org/drawingml/2006/main">
+              <a:graphicData uri="http://schemas.openxmlformats.org/drawingml/2006/picture">
+                <pic:pic xmlns:pic="http://schemas.openxmlformats.org/drawingml/2006/picture">
+                  <pic:nvPicPr>
+                    <pic:cNvPr id="0" name="Picture 1"/>
+                    <pic:cNvPicPr>
+                      <a:picLocks noChangeAspect="1" noChangeArrowheads="1"/>
+                    </pic:cNvPicPr>
+                  </pic:nvPicPr>
+                  <pic:blipFill>
+                    <a:blip r:embed="rId10">
+                      <a:extLst>
+                        <a:ext uri="{28A0092B-C50C-407E-A947-70E740481C1C}">
+                          <a14:useLocalDpi xmlns:a14="http://schemas.microsoft.com/office/drawing/2010/main" val="0"/>
+                        </a:ext>
+                      </a:extLst>
+                    </a:blip>
+                    <a:srcRect/>
+                    <a:stretch>
+                      <a:fillRect/>
+                    </a:stretch>
+                  </pic:blipFill>
+                  <pic:spPr bwMode="auto">
+                    <a:xfrm>
+                      <a:off x="0" y="0"/>
+                      <a:ext cx="5400040" cy="4050030"/>
+                    </a:xfrm>
+                    <a:prstGeom prst="rect">
+                      <a:avLst/>
+                    </a:prstGeom>
+                    <a:noFill/>
+                    <a:ln>
+                      <a:noFill/>
+                    </a:ln>
+                  </pic:spPr>
+                </pic:pic>
+              </a:graphicData>
+            </a:graphic>
+          </wp:inline>
+        </w:drawing>
+      </w:r>
+    </w:p>
+    <w:p>
+      <w:pPr>
+        <w:pStyle w:val="a5"/>
+        <w:numPr>
+          <w:ilvl w:val="0"/>
           <w:numId w:val="6"/>
         </w:numPr>
         <w:ind w:leftChars="0"/>
       </w:pPr>
-      <w:proofErr w:type="spellStart"/>
       <w:r>
         <w:rPr>
           <w:rFonts w:hint="eastAsia"/>
@@ -1307,27 +1373,7 @@
         <w:t>O</w:t>
       </w:r>
       <w:r>
-        <w:t>syougatsu</w:t>
-      </w:r>
-      <w:proofErr w:type="spellEnd"/>
-      <w:r>
-        <w:t xml:space="preserve"> motto </w:t>
-      </w:r>
-      <w:proofErr w:type="spellStart"/>
-      <w:r>
-        <w:t>hosii</w:t>
-      </w:r>
-      <w:proofErr w:type="spellEnd"/>
-      <w:r>
-        <w:t xml:space="preserve"> </w:t>
-      </w:r>
-      <w:proofErr w:type="spellStart"/>
-      <w:r>
-        <w:t>yo</w:t>
-      </w:r>
-      <w:proofErr w:type="spellEnd"/>
-      <w:r>
-        <w:t>~</w:t>
+        <w:t>syougatsu motto hosii yo~</w:t>
       </w:r>
       <w:r>
         <w:rPr>
@@ -1374,7 +1420,6 @@
         </w:numPr>
         <w:ind w:leftChars="0"/>
       </w:pPr>
-      <w:proofErr w:type="spellStart"/>
       <w:r>
         <w:rPr>
           <w:rFonts w:hint="eastAsia"/>
@@ -1384,7 +1429,6 @@
       <w:r>
         <w:t>attakoto</w:t>
       </w:r>
-      <w:proofErr w:type="spellEnd"/>
     </w:p>
     <w:p>
       <w:pPr>
@@ -1409,21 +1453,8 @@
         <w:ind w:leftChars="0"/>
       </w:pPr>
       <w:r>
-        <w:t xml:space="preserve">Main, </w:t>
-      </w:r>
-      <w:proofErr w:type="spellStart"/>
-      <w:r>
-        <w:t>ui</w:t>
-      </w:r>
-      <w:proofErr w:type="spellEnd"/>
-      <w:r>
-        <w:t xml:space="preserve">, </w:t>
-      </w:r>
-      <w:proofErr w:type="spellStart"/>
-      <w:r>
-        <w:t>html_parser</w:t>
-      </w:r>
-      <w:proofErr w:type="spellEnd"/>
+        <w:t>Main, ui, html_parser</w:t>
+      </w:r>
     </w:p>
     <w:p>
       <w:pPr>
@@ -1471,13 +1502,8 @@
         </w:numPr>
         <w:ind w:leftChars="0"/>
       </w:pPr>
-      <w:proofErr w:type="spellStart"/>
-      <w:r>
-        <w:t>Madazenzen</w:t>
-      </w:r>
-      <w:proofErr w:type="spellEnd"/>
-      <w:r>
-        <w:t>…</w:t>
+      <w:r>
+        <w:t>Madazenzen…</w:t>
       </w:r>
     </w:p>
     <w:p>
@@ -1489,11 +1515,9 @@
         </w:numPr>
         <w:ind w:leftChars="0"/>
       </w:pPr>
-      <w:proofErr w:type="spellStart"/>
       <w:r>
         <w:t>Miteru</w:t>
       </w:r>
-      <w:proofErr w:type="spellEnd"/>
     </w:p>
     <w:p>
       <w:pPr>
@@ -1504,7 +1528,7 @@
         </w:numPr>
         <w:ind w:leftChars="0"/>
       </w:pPr>
-      <w:hyperlink r:id="rId10" w:history="1">
+      <w:hyperlink r:id="rId11" w:history="1">
         <w:r>
           <w:rPr>
             <w:rStyle w:val="a6"/>
@@ -1522,7 +1546,7 @@
         </w:numPr>
         <w:ind w:leftChars="0"/>
       </w:pPr>
-      <w:hyperlink r:id="rId11" w:history="1">
+      <w:hyperlink r:id="rId12" w:history="1">
         <w:r>
           <w:rPr>
             <w:rStyle w:val="a6"/>
@@ -1540,13 +1564,8 @@
         </w:numPr>
         <w:ind w:leftChars="0"/>
       </w:pPr>
-      <w:proofErr w:type="spellStart"/>
-      <w:r>
-        <w:t>TokenTree</w:t>
-      </w:r>
-      <w:proofErr w:type="spellEnd"/>
-      <w:r>
-        <w:t xml:space="preserve"> may not work</w:t>
+      <w:r>
+        <w:t>TokenTree may not work</w:t>
       </w:r>
       <w:proofErr w:type="gramStart"/>
       <w:r>
@@ -1639,11 +1658,9 @@
         </w:numPr>
         <w:ind w:leftChars="0"/>
       </w:pPr>
-      <w:proofErr w:type="spellStart"/>
       <w:r>
         <w:t>Yattakoto</w:t>
       </w:r>
-      <w:proofErr w:type="spellEnd"/>
     </w:p>
     <w:p>
       <w:pPr>
@@ -1692,31 +1709,7 @@
         <w:ind w:leftChars="0"/>
       </w:pPr>
       <w:r>
-        <w:t xml:space="preserve">Examples </w:t>
-      </w:r>
-      <w:proofErr w:type="spellStart"/>
-      <w:r>
-        <w:t>yakuni</w:t>
-      </w:r>
-      <w:proofErr w:type="spellEnd"/>
-      <w:r>
-        <w:t xml:space="preserve"> </w:t>
-      </w:r>
-      <w:proofErr w:type="spellStart"/>
-      <w:r>
-        <w:t>tatune</w:t>
-      </w:r>
-      <w:proofErr w:type="spellEnd"/>
-      <w:r>
-        <w:t xml:space="preserve"> </w:t>
-      </w:r>
-      <w:proofErr w:type="spellStart"/>
-      <w:r>
-        <w:t>tottemo</w:t>
-      </w:r>
-      <w:proofErr w:type="spellEnd"/>
-      <w:r>
-        <w:t>.</w:t>
+        <w:t>Examples yakuni tatune tottemo.</w:t>
       </w:r>
     </w:p>
     <w:p>
@@ -1728,7 +1721,7 @@
         </w:numPr>
         <w:ind w:leftChars="0"/>
       </w:pPr>
-      <w:hyperlink r:id="rId12" w:history="1">
+      <w:hyperlink r:id="rId13" w:history="1">
         <w:r>
           <w:rPr>
             <w:rStyle w:val="a6"/>
@@ -1753,15 +1746,7 @@
         <w:t>S</w:t>
       </w:r>
       <w:r>
-        <w:t xml:space="preserve">end http request with </w:t>
-      </w:r>
-      <w:proofErr w:type="spellStart"/>
-      <w:r>
-        <w:t>reqwest</w:t>
-      </w:r>
-      <w:proofErr w:type="spellEnd"/>
-      <w:r>
-        <w:t xml:space="preserve">, and display the </w:t>
+        <w:t xml:space="preserve">end http request with reqwest, and display the </w:t>
       </w:r>
       <w:proofErr w:type="gramStart"/>
       <w:r>
@@ -1781,24 +1766,14 @@
       <w:r>
         <w:t>Using “</w:t>
       </w:r>
-      <w:proofErr w:type="spellStart"/>
       <w:proofErr w:type="gramStart"/>
       <w:r>
-        <w:t>eqwest</w:t>
-      </w:r>
-      <w:proofErr w:type="spellEnd"/>
-      <w:r>
-        <w:t>::</w:t>
+        <w:t>eqwest::</w:t>
       </w:r>
       <w:proofErr w:type="gramEnd"/>
       <w:r>
-        <w:t xml:space="preserve">blocking”, because async </w:t>
-      </w:r>
-      <w:proofErr w:type="spellStart"/>
-      <w:r>
-        <w:t>wakaranai</w:t>
-      </w:r>
-      <w:proofErr w:type="spellEnd"/>
+        <w:t>blocking”, because async wakaranai</w:t>
+      </w:r>
     </w:p>
     <w:p>
       <w:pPr>
@@ -1822,7 +1797,7 @@
         </w:numPr>
         <w:ind w:leftChars="0"/>
       </w:pPr>
-      <w:hyperlink r:id="rId13" w:history="1">
+      <w:hyperlink r:id="rId14" w:history="1">
         <w:r>
           <w:rPr>
             <w:rStyle w:val="a6"/>
@@ -1841,21 +1816,8 @@
         <w:ind w:leftChars="0"/>
       </w:pPr>
       <w:r>
-        <w:t xml:space="preserve">Request </w:t>
-      </w:r>
-      <w:proofErr w:type="spellStart"/>
-      <w:r>
-        <w:t>janainone</w:t>
-      </w:r>
-      <w:proofErr w:type="spellEnd"/>
-      <w:r>
-        <w:t xml:space="preserve">, </w:t>
-      </w:r>
-      <w:proofErr w:type="spellStart"/>
-      <w:r>
-        <w:t>henne</w:t>
-      </w:r>
-      <w:proofErr w:type="spellEnd"/>
+        <w:t>Request janainone, henne</w:t>
+      </w:r>
       <w:r>
         <w:rPr>
           <mc:AlternateContent>
@@ -1981,7 +1943,7 @@
                     </pic:cNvPicPr>
                   </pic:nvPicPr>
                   <pic:blipFill>
-                    <a:blip r:embed="rId14">
+                    <a:blip r:embed="rId15">
                       <a:extLst>
                         <a:ext uri="{28A0092B-C50C-407E-A947-70E740481C1C}">
                           <a14:useLocalDpi xmlns:a14="http://schemas.microsoft.com/office/drawing/2010/main" val="0"/>
@@ -2365,6 +2327,119 @@
     </w:lvl>
   </w:abstractNum>
   <w:abstractNum w:abstractNumId="3" w15:restartNumberingAfterBreak="0">
+    <w:nsid w:val="251C4F08"/>
+    <w:multiLevelType w:val="hybridMultilevel"/>
+    <w:tmpl w:val="75469904"/>
+    <w:lvl w:ilvl="0" w:tplc="04090001">
+      <w:start w:val="1"/>
+      <w:numFmt w:val="bullet"/>
+      <w:lvlText w:val=""/>
+      <w:lvlJc w:val="left"/>
+      <w:pPr>
+        <w:ind w:left="420" w:hanging="420"/>
+      </w:pPr>
+      <w:rPr>
+        <w:rFonts w:ascii="Wingdings" w:hAnsi="Wingdings" w:hint="default"/>
+      </w:rPr>
+    </w:lvl>
+    <w:lvl w:ilvl="1" w:tplc="0409000B">
+      <w:start w:val="1"/>
+      <w:numFmt w:val="bullet"/>
+      <w:lvlText w:val=""/>
+      <w:lvlJc w:val="left"/>
+      <w:pPr>
+        <w:ind w:left="840" w:hanging="420"/>
+      </w:pPr>
+      <w:rPr>
+        <w:rFonts w:ascii="Wingdings" w:hAnsi="Wingdings" w:hint="default"/>
+      </w:rPr>
+    </w:lvl>
+    <w:lvl w:ilvl="2" w:tplc="0409000D">
+      <w:start w:val="1"/>
+      <w:numFmt w:val="bullet"/>
+      <w:lvlText w:val=""/>
+      <w:lvlJc w:val="left"/>
+      <w:pPr>
+        <w:ind w:left="1260" w:hanging="420"/>
+      </w:pPr>
+      <w:rPr>
+        <w:rFonts w:ascii="Wingdings" w:hAnsi="Wingdings" w:hint="default"/>
+      </w:rPr>
+    </w:lvl>
+    <w:lvl w:ilvl="3" w:tplc="04090001">
+      <w:start w:val="1"/>
+      <w:numFmt w:val="bullet"/>
+      <w:lvlText w:val=""/>
+      <w:lvlJc w:val="left"/>
+      <w:pPr>
+        <w:ind w:left="1680" w:hanging="420"/>
+      </w:pPr>
+      <w:rPr>
+        <w:rFonts w:ascii="Wingdings" w:hAnsi="Wingdings" w:hint="default"/>
+      </w:rPr>
+    </w:lvl>
+    <w:lvl w:ilvl="4" w:tplc="0409000B" w:tentative="1">
+      <w:start w:val="1"/>
+      <w:numFmt w:val="bullet"/>
+      <w:lvlText w:val=""/>
+      <w:lvlJc w:val="left"/>
+      <w:pPr>
+        <w:ind w:left="2100" w:hanging="420"/>
+      </w:pPr>
+      <w:rPr>
+        <w:rFonts w:ascii="Wingdings" w:hAnsi="Wingdings" w:hint="default"/>
+      </w:rPr>
+    </w:lvl>
+    <w:lvl w:ilvl="5" w:tplc="0409000D" w:tentative="1">
+      <w:start w:val="1"/>
+      <w:numFmt w:val="bullet"/>
+      <w:lvlText w:val=""/>
+      <w:lvlJc w:val="left"/>
+      <w:pPr>
+        <w:ind w:left="2520" w:hanging="420"/>
+      </w:pPr>
+      <w:rPr>
+        <w:rFonts w:ascii="Wingdings" w:hAnsi="Wingdings" w:hint="default"/>
+      </w:rPr>
+    </w:lvl>
+    <w:lvl w:ilvl="6" w:tplc="04090001" w:tentative="1">
+      <w:start w:val="1"/>
+      <w:numFmt w:val="bullet"/>
+      <w:lvlText w:val=""/>
+      <w:lvlJc w:val="left"/>
+      <w:pPr>
+        <w:ind w:left="2940" w:hanging="420"/>
+      </w:pPr>
+      <w:rPr>
+        <w:rFonts w:ascii="Wingdings" w:hAnsi="Wingdings" w:hint="default"/>
+      </w:rPr>
+    </w:lvl>
+    <w:lvl w:ilvl="7" w:tplc="0409000B" w:tentative="1">
+      <w:start w:val="1"/>
+      <w:numFmt w:val="bullet"/>
+      <w:lvlText w:val=""/>
+      <w:lvlJc w:val="left"/>
+      <w:pPr>
+        <w:ind w:left="3360" w:hanging="420"/>
+      </w:pPr>
+      <w:rPr>
+        <w:rFonts w:ascii="Wingdings" w:hAnsi="Wingdings" w:hint="default"/>
+      </w:rPr>
+    </w:lvl>
+    <w:lvl w:ilvl="8" w:tplc="0409000D" w:tentative="1">
+      <w:start w:val="1"/>
+      <w:numFmt w:val="bullet"/>
+      <w:lvlText w:val=""/>
+      <w:lvlJc w:val="left"/>
+      <w:pPr>
+        <w:ind w:left="3780" w:hanging="420"/>
+      </w:pPr>
+      <w:rPr>
+        <w:rFonts w:ascii="Wingdings" w:hAnsi="Wingdings" w:hint="default"/>
+      </w:rPr>
+    </w:lvl>
+  </w:abstractNum>
+  <w:abstractNum w:abstractNumId="4" w15:restartNumberingAfterBreak="0">
     <w:nsid w:val="30875716"/>
     <w:multiLevelType w:val="hybridMultilevel"/>
     <w:tmpl w:val="ADC29FD4"/>
@@ -2477,7 +2552,7 @@
       </w:rPr>
     </w:lvl>
   </w:abstractNum>
-  <w:abstractNum w:abstractNumId="4" w15:restartNumberingAfterBreak="0">
+  <w:abstractNum w:abstractNumId="5" w15:restartNumberingAfterBreak="0">
     <w:nsid w:val="5C0D157D"/>
     <w:multiLevelType w:val="hybridMultilevel"/>
     <w:tmpl w:val="180AA75A"/>
@@ -2590,7 +2665,7 @@
       </w:rPr>
     </w:lvl>
   </w:abstractNum>
-  <w:abstractNum w:abstractNumId="5" w15:restartNumberingAfterBreak="0">
+  <w:abstractNum w:abstractNumId="6" w15:restartNumberingAfterBreak="0">
     <w:nsid w:val="5CE463FC"/>
     <w:multiLevelType w:val="hybridMultilevel"/>
     <w:tmpl w:val="1850F9D4"/>
@@ -2703,7 +2778,7 @@
       </w:rPr>
     </w:lvl>
   </w:abstractNum>
-  <w:abstractNum w:abstractNumId="6" w15:restartNumberingAfterBreak="0">
+  <w:abstractNum w:abstractNumId="7" w15:restartNumberingAfterBreak="0">
     <w:nsid w:val="647A66D0"/>
     <w:multiLevelType w:val="hybridMultilevel"/>
     <w:tmpl w:val="E774F64C"/>
@@ -2816,7 +2891,7 @@
       </w:rPr>
     </w:lvl>
   </w:abstractNum>
-  <w:abstractNum w:abstractNumId="7" w15:restartNumberingAfterBreak="0">
+  <w:abstractNum w:abstractNumId="8" w15:restartNumberingAfterBreak="0">
     <w:nsid w:val="718C5070"/>
     <w:multiLevelType w:val="hybridMultilevel"/>
     <w:tmpl w:val="3A1A7C7C"/>
@@ -2929,7 +3004,7 @@
       </w:rPr>
     </w:lvl>
   </w:abstractNum>
-  <w:abstractNum w:abstractNumId="8" w15:restartNumberingAfterBreak="0">
+  <w:abstractNum w:abstractNumId="9" w15:restartNumberingAfterBreak="0">
     <w:nsid w:val="738C239F"/>
     <w:multiLevelType w:val="hybridMultilevel"/>
     <w:tmpl w:val="A60815F0"/>
@@ -3042,7 +3117,7 @@
       </w:rPr>
     </w:lvl>
   </w:abstractNum>
-  <w:abstractNum w:abstractNumId="9" w15:restartNumberingAfterBreak="0">
+  <w:abstractNum w:abstractNumId="10" w15:restartNumberingAfterBreak="0">
     <w:nsid w:val="744844A0"/>
     <w:multiLevelType w:val="hybridMultilevel"/>
     <w:tmpl w:val="D2D6D89A"/>
@@ -3155,7 +3230,7 @@
       </w:rPr>
     </w:lvl>
   </w:abstractNum>
-  <w:abstractNum w:abstractNumId="10" w15:restartNumberingAfterBreak="0">
+  <w:abstractNum w:abstractNumId="11" w15:restartNumberingAfterBreak="0">
     <w:nsid w:val="784D66B5"/>
     <w:multiLevelType w:val="hybridMultilevel"/>
     <w:tmpl w:val="E9A89ABE"/>
@@ -3268,7 +3343,7 @@
       </w:rPr>
     </w:lvl>
   </w:abstractNum>
-  <w:abstractNum w:abstractNumId="11" w15:restartNumberingAfterBreak="0">
+  <w:abstractNum w:abstractNumId="12" w15:restartNumberingAfterBreak="0">
     <w:nsid w:val="78772CA4"/>
     <w:multiLevelType w:val="hybridMultilevel"/>
     <w:tmpl w:val="88B64556"/>
@@ -3381,7 +3456,7 @@
       </w:rPr>
     </w:lvl>
   </w:abstractNum>
-  <w:abstractNum w:abstractNumId="12" w15:restartNumberingAfterBreak="0">
+  <w:abstractNum w:abstractNumId="13" w15:restartNumberingAfterBreak="0">
     <w:nsid w:val="7B746118"/>
     <w:multiLevelType w:val="hybridMultilevel"/>
     <w:tmpl w:val="2384EC9E"/>
@@ -3495,16 +3570,16 @@
     </w:lvl>
   </w:abstractNum>
   <w:num w:numId="1">
-    <w:abstractNumId w:val="8"/>
+    <w:abstractNumId w:val="9"/>
   </w:num>
   <w:num w:numId="2">
-    <w:abstractNumId w:val="4"/>
+    <w:abstractNumId w:val="5"/>
   </w:num>
   <w:num w:numId="3">
-    <w:abstractNumId w:val="12"/>
+    <w:abstractNumId w:val="13"/>
   </w:num>
   <w:num w:numId="4">
-    <w:abstractNumId w:val="10"/>
+    <w:abstractNumId w:val="11"/>
   </w:num>
   <w:num w:numId="5">
     <w:abstractNumId w:val="2"/>
@@ -3513,25 +3588,28 @@
     <w:abstractNumId w:val="1"/>
   </w:num>
   <w:num w:numId="7">
-    <w:abstractNumId w:val="3"/>
+    <w:abstractNumId w:val="4"/>
   </w:num>
   <w:num w:numId="8">
-    <w:abstractNumId w:val="11"/>
+    <w:abstractNumId w:val="12"/>
   </w:num>
   <w:num w:numId="9">
-    <w:abstractNumId w:val="5"/>
+    <w:abstractNumId w:val="6"/>
   </w:num>
   <w:num w:numId="10">
     <w:abstractNumId w:val="0"/>
   </w:num>
   <w:num w:numId="11">
+    <w:abstractNumId w:val="8"/>
+  </w:num>
+  <w:num w:numId="12">
     <w:abstractNumId w:val="7"/>
   </w:num>
-  <w:num w:numId="12">
-    <w:abstractNumId w:val="6"/>
+  <w:num w:numId="13">
+    <w:abstractNumId w:val="10"/>
   </w:num>
-  <w:num w:numId="13">
-    <w:abstractNumId w:val="9"/>
+  <w:num w:numId="14">
+    <w:abstractNumId w:val="3"/>
   </w:num>
 </w:numbering>
 </file>

</xml_diff>

<commit_message>
added non value attr
</commit_message>
<xml_diff>
--- a/omake/unchi-daisuki.docx
+++ b/omake/unchi-daisuki.docx
@@ -4,6 +4,320 @@
   <w:body>
     <w:p>
       <w:r>
+        <w:t>2021/01/29</w:t>
+      </w:r>
+    </w:p>
+    <w:p>
+      <w:pPr>
+        <w:pStyle w:val="a5"/>
+        <w:numPr>
+          <w:ilvl w:val="0"/>
+          <w:numId w:val="17"/>
+        </w:numPr>
+        <w:ind w:leftChars="0"/>
+      </w:pPr>
+      <w:r>
+        <w:rPr>
+          <w:rFonts w:hint="eastAsia"/>
+        </w:rPr>
+        <w:t>Y</w:t>
+      </w:r>
+      <w:r>
+        <w:t>attakoto</w:t>
+      </w:r>
+    </w:p>
+    <w:p>
+      <w:pPr>
+        <w:pStyle w:val="a5"/>
+        <w:numPr>
+          <w:ilvl w:val="1"/>
+          <w:numId w:val="17"/>
+        </w:numPr>
+        <w:ind w:leftChars="0"/>
+      </w:pPr>
+      <w:r>
+        <w:t>format css link</w:t>
+      </w:r>
+    </w:p>
+    <w:p>
+      <w:pPr>
+        <w:pStyle w:val="a5"/>
+        <w:numPr>
+          <w:ilvl w:val="2"/>
+          <w:numId w:val="17"/>
+        </w:numPr>
+        <w:ind w:leftChars="0"/>
+        <w:rPr>
+          <w:rFonts w:hint="eastAsia"/>
+        </w:rPr>
+      </w:pPr>
+      <w:r>
+        <w:rPr>
+          <w:rFonts w:hint="eastAsia"/>
+        </w:rPr>
+        <w:t>s</w:t>
+      </w:r>
+      <w:r>
+        <w:t>end the input link to css_parser from ui</w:t>
+      </w:r>
+    </w:p>
+    <w:p>
+      <w:pPr>
+        <w:pStyle w:val="a5"/>
+        <w:numPr>
+          <w:ilvl w:val="2"/>
+          <w:numId w:val="17"/>
+        </w:numPr>
+        <w:ind w:leftChars="0"/>
+      </w:pPr>
+      <w:r>
+        <w:rPr>
+          <w:rFonts w:hint="eastAsia"/>
+        </w:rPr>
+        <w:t>r</w:t>
+      </w:r>
+      <w:r>
+        <w:t>eturn links from html_parser to ui</w:t>
+      </w:r>
+    </w:p>
+    <w:p>
+      <w:pPr>
+        <w:pStyle w:val="a5"/>
+        <w:numPr>
+          <w:ilvl w:val="2"/>
+          <w:numId w:val="17"/>
+        </w:numPr>
+        <w:ind w:leftChars="0"/>
+      </w:pPr>
+      <w:r>
+        <w:rPr>
+          <w:rFonts w:hint="eastAsia"/>
+        </w:rPr>
+        <w:t>u</w:t>
+      </w:r>
+      <w:r>
+        <w:t>i send the links to css_parser</w:t>
+      </w:r>
+    </w:p>
+    <w:p>
+      <w:pPr>
+        <w:pStyle w:val="a5"/>
+        <w:numPr>
+          <w:ilvl w:val="2"/>
+          <w:numId w:val="17"/>
+        </w:numPr>
+        <w:ind w:leftChars="0"/>
+      </w:pPr>
+      <w:r>
+        <w:rPr>
+          <w:rFonts w:hint="eastAsia"/>
+        </w:rPr>
+        <w:t>c</w:t>
+      </w:r>
+      <w:r>
+        <w:t>ss_parser format the links</w:t>
+      </w:r>
+    </w:p>
+    <w:p>
+      <w:pPr>
+        <w:pStyle w:val="a5"/>
+        <w:numPr>
+          <w:ilvl w:val="3"/>
+          <w:numId w:val="17"/>
+        </w:numPr>
+        <w:ind w:leftChars="0"/>
+      </w:pPr>
+      <w:r>
+        <w:rPr>
+          <w:rFonts w:hint="eastAsia"/>
+        </w:rPr>
+        <w:t>i</w:t>
+      </w:r>
+      <w:r>
+        <w:t xml:space="preserve">f it starts with </w:t>
+      </w:r>
+      <w:hyperlink r:id="rId5" w:history="1">
+        <w:r>
+          <w:rPr>
+            <w:rStyle w:val="a6"/>
+          </w:rPr>
+          <w:t>http://</w:t>
+        </w:r>
+      </w:hyperlink>
+      <w:r>
+        <w:t xml:space="preserve"> or </w:t>
+      </w:r>
+      <w:hyperlink r:id="rId6" w:history="1">
+        <w:r>
+          <w:rPr>
+            <w:rStyle w:val="a6"/>
+          </w:rPr>
+          <w:t>https://</w:t>
+        </w:r>
+      </w:hyperlink>
+      <w:r>
+        <w:t xml:space="preserve"> just store it</w:t>
+      </w:r>
+    </w:p>
+    <w:p>
+      <w:pPr>
+        <w:pStyle w:val="a5"/>
+        <w:numPr>
+          <w:ilvl w:val="3"/>
+          <w:numId w:val="17"/>
+        </w:numPr>
+        <w:ind w:leftChars="0"/>
+      </w:pPr>
+      <w:r>
+        <w:rPr>
+          <w:rFonts w:hint="eastAsia"/>
+        </w:rPr>
+        <w:t>e</w:t>
+      </w:r>
+      <w:r>
+        <w:t>lse, combine ://--/ from input link &amp; link from html_parser</w:t>
+      </w:r>
+    </w:p>
+    <w:p>
+      <w:pPr>
+        <w:pStyle w:val="a5"/>
+        <w:numPr>
+          <w:ilvl w:val="2"/>
+          <w:numId w:val="17"/>
+        </w:numPr>
+        <w:ind w:leftChars="0"/>
+      </w:pPr>
+      <w:r>
+        <w:t>send the get request with the link and store the returned css text</w:t>
+      </w:r>
+    </w:p>
+    <w:p>
+      <w:pPr>
+        <w:pStyle w:val="a5"/>
+        <w:numPr>
+          <w:ilvl w:val="2"/>
+          <w:numId w:val="17"/>
+        </w:numPr>
+        <w:ind w:leftChars="0"/>
+      </w:pPr>
+      <w:r>
+        <w:t>get first css_text from ui and show it for debug</w:t>
+      </w:r>
+    </w:p>
+    <w:p>
+      <w:pPr>
+        <w:pStyle w:val="a5"/>
+        <w:numPr>
+          <w:ilvl w:val="0"/>
+          <w:numId w:val="17"/>
+        </w:numPr>
+        <w:ind w:leftChars="0"/>
+      </w:pPr>
+      <w:r>
+        <w:rPr>
+          <w:rFonts w:hint="eastAsia"/>
+        </w:rPr>
+        <w:t>S</w:t>
+      </w:r>
+      <w:r>
+        <w:t>creenshot</w:t>
+      </w:r>
+    </w:p>
+    <w:p>
+      <w:pPr>
+        <w:ind w:left="420"/>
+      </w:pPr>
+      <w:r>
+        <w:rPr>
+          <w:noProof/>
+        </w:rPr>
+        <w:drawing>
+          <wp:inline distT="0" distB="0" distL="0" distR="0" wp14:anchorId="22F63EA8" wp14:editId="05D4DD35">
+            <wp:extent cx="5400040" cy="2881630"/>
+            <wp:effectExtent l="0" t="0" r="0" b="0"/>
+            <wp:docPr id="7" name="図 7"/>
+            <wp:cNvGraphicFramePr>
+              <a:graphicFrameLocks xmlns:a="http://schemas.openxmlformats.org/drawingml/2006/main" noChangeAspect="1"/>
+            </wp:cNvGraphicFramePr>
+            <a:graphic xmlns:a="http://schemas.openxmlformats.org/drawingml/2006/main">
+              <a:graphicData uri="http://schemas.openxmlformats.org/drawingml/2006/picture">
+                <pic:pic xmlns:pic="http://schemas.openxmlformats.org/drawingml/2006/picture">
+                  <pic:nvPicPr>
+                    <pic:cNvPr id="0" name="Picture 1"/>
+                    <pic:cNvPicPr>
+                      <a:picLocks noChangeAspect="1" noChangeArrowheads="1"/>
+                    </pic:cNvPicPr>
+                  </pic:nvPicPr>
+                  <pic:blipFill>
+                    <a:blip r:embed="rId7" cstate="print">
+                      <a:extLst>
+                        <a:ext uri="{28A0092B-C50C-407E-A947-70E740481C1C}">
+                          <a14:useLocalDpi xmlns:a14="http://schemas.microsoft.com/office/drawing/2010/main" val="0"/>
+                        </a:ext>
+                      </a:extLst>
+                    </a:blip>
+                    <a:srcRect/>
+                    <a:stretch>
+                      <a:fillRect/>
+                    </a:stretch>
+                  </pic:blipFill>
+                  <pic:spPr bwMode="auto">
+                    <a:xfrm>
+                      <a:off x="0" y="0"/>
+                      <a:ext cx="5400040" cy="2881630"/>
+                    </a:xfrm>
+                    <a:prstGeom prst="rect">
+                      <a:avLst/>
+                    </a:prstGeom>
+                    <a:noFill/>
+                    <a:ln>
+                      <a:noFill/>
+                    </a:ln>
+                  </pic:spPr>
+                </pic:pic>
+              </a:graphicData>
+            </a:graphic>
+          </wp:inline>
+        </w:drawing>
+      </w:r>
+    </w:p>
+    <w:p>
+      <w:pPr>
+        <w:pStyle w:val="a5"/>
+        <w:numPr>
+          <w:ilvl w:val="0"/>
+          <w:numId w:val="17"/>
+        </w:numPr>
+        <w:ind w:leftChars="0"/>
+      </w:pPr>
+      <w:r>
+        <w:rPr>
+          <w:rFonts w:hint="eastAsia"/>
+        </w:rPr>
+        <w:t>N</w:t>
+      </w:r>
+      <w:r>
+        <w:t>ext</w:t>
+      </w:r>
+    </w:p>
+    <w:p>
+      <w:pPr>
+        <w:pStyle w:val="a5"/>
+        <w:numPr>
+          <w:ilvl w:val="1"/>
+          <w:numId w:val="17"/>
+        </w:numPr>
+        <w:ind w:leftChars="0"/>
+        <w:rPr>
+          <w:rFonts w:hint="eastAsia"/>
+        </w:rPr>
+      </w:pPr>
+      <w:r>
+        <w:t>Parse css</w:t>
+      </w:r>
+    </w:p>
+    <w:p>
+      <w:r>
         <w:t>2021/01/24</w:t>
       </w:r>
     </w:p>
@@ -16,7 +330,6 @@
         </w:numPr>
         <w:ind w:leftChars="0"/>
       </w:pPr>
-      <w:proofErr w:type="spellStart"/>
       <w:r>
         <w:rPr>
           <w:rFonts w:hint="eastAsia"/>
@@ -26,7 +339,6 @@
       <w:r>
         <w:t>attakoto</w:t>
       </w:r>
-      <w:proofErr w:type="spellEnd"/>
     </w:p>
     <w:p>
       <w:pPr>
@@ -56,15 +368,7 @@
         <w:t>xed</w:t>
       </w:r>
       <w:r>
-        <w:t xml:space="preserve"> do</w:t>
-      </w:r>
-      <w:proofErr w:type="spellStart"/>
-      <w:r>
-        <w:t>m</w:t>
-      </w:r>
-      <w:proofErr w:type="spellEnd"/>
-      <w:r>
-        <w:t xml:space="preserve"> tree</w:t>
+        <w:t xml:space="preserve"> dom tree</w:t>
       </w:r>
     </w:p>
     <w:p>
@@ -106,14 +410,12 @@
       <w:pPr>
         <w:pStyle w:val="a5"/>
         <w:ind w:leftChars="0" w:left="420"/>
-        <w:rPr>
-          <w:rFonts w:hint="eastAsia"/>
-        </w:rPr>
       </w:pPr>
       <w:r>
         <w:rPr>
           <w:noProof/>
         </w:rPr>
+        <w:lastRenderedPageBreak/>
         <w:drawing>
           <wp:inline distT="0" distB="0" distL="0" distR="0" wp14:anchorId="272976AD" wp14:editId="79782776">
             <wp:extent cx="5400040" cy="4210685"/>
@@ -132,7 +434,7 @@
                     </pic:cNvPicPr>
                   </pic:nvPicPr>
                   <pic:blipFill>
-                    <a:blip r:embed="rId5">
+                    <a:blip r:embed="rId8">
                       <a:extLst>
                         <a:ext uri="{28A0092B-C50C-407E-A947-70E740481C1C}">
                           <a14:useLocalDpi xmlns:a14="http://schemas.microsoft.com/office/drawing/2010/main" val="0"/>
@@ -178,7 +480,6 @@
         </w:numPr>
         <w:ind w:leftChars="0"/>
       </w:pPr>
-      <w:proofErr w:type="spellStart"/>
       <w:r>
         <w:rPr>
           <w:rFonts w:hint="eastAsia"/>
@@ -191,7 +492,6 @@
       <w:r>
         <w:t>ttakoto</w:t>
       </w:r>
-      <w:proofErr w:type="spellEnd"/>
     </w:p>
     <w:p>
       <w:pPr>
@@ -215,15 +515,7 @@
         <w:t>ing</w:t>
       </w:r>
       <w:r>
-        <w:t xml:space="preserve"> </w:t>
-      </w:r>
-      <w:proofErr w:type="spellStart"/>
-      <w:r>
-        <w:t>dom</w:t>
-      </w:r>
-      <w:proofErr w:type="spellEnd"/>
-      <w:r>
-        <w:t xml:space="preserve"> tree</w:t>
+        <w:t xml:space="preserve"> dom tree</w:t>
       </w:r>
     </w:p>
     <w:p>
@@ -289,7 +581,7 @@
                     </pic:cNvPicPr>
                   </pic:nvPicPr>
                   <pic:blipFill>
-                    <a:blip r:embed="rId6">
+                    <a:blip r:embed="rId9">
                       <a:extLst>
                         <a:ext uri="{28A0092B-C50C-407E-A947-70E740481C1C}">
                           <a14:useLocalDpi xmlns:a14="http://schemas.microsoft.com/office/drawing/2010/main" val="0"/>
@@ -335,7 +627,6 @@
         </w:numPr>
         <w:ind w:leftChars="0"/>
       </w:pPr>
-      <w:proofErr w:type="spellStart"/>
       <w:r>
         <w:rPr>
           <w:rFonts w:hint="eastAsia"/>
@@ -348,7 +639,6 @@
       <w:r>
         <w:t>ttakoto</w:t>
       </w:r>
-      <w:proofErr w:type="spellEnd"/>
     </w:p>
     <w:p>
       <w:pPr>
@@ -360,13 +650,8 @@
         <w:ind w:leftChars="0"/>
       </w:pPr>
       <w:r>
-        <w:t xml:space="preserve">Got a CSS file and display </w:t>
-      </w:r>
-      <w:proofErr w:type="gramStart"/>
-      <w:r>
-        <w:t>it</w:t>
-      </w:r>
-      <w:proofErr w:type="gramEnd"/>
+        <w:t>Got a CSS file and display it</w:t>
+      </w:r>
     </w:p>
     <w:p>
       <w:pPr>
@@ -378,15 +663,7 @@
         <w:ind w:leftChars="0"/>
       </w:pPr>
       <w:r>
-        <w:t xml:space="preserve">Using </w:t>
-      </w:r>
-      <w:proofErr w:type="spellStart"/>
-      <w:r>
-        <w:t>lazy_stac</w:t>
-      </w:r>
-      <w:proofErr w:type="spellEnd"/>
-      <w:r>
-        <w:t xml:space="preserve"> and Mutex</w:t>
+        <w:t>Using lazy_stac and Mutex</w:t>
       </w:r>
     </w:p>
     <w:p>
@@ -398,19 +675,9 @@
         </w:numPr>
         <w:ind w:leftChars="0"/>
       </w:pPr>
-      <w:proofErr w:type="spellStart"/>
-      <w:r>
-        <w:t>Yoku</w:t>
-      </w:r>
-      <w:proofErr w:type="spellEnd"/>
-      <w:r>
-        <w:t xml:space="preserve"> </w:t>
-      </w:r>
-      <w:proofErr w:type="spellStart"/>
-      <w:r>
-        <w:t>wakattenai</w:t>
-      </w:r>
-      <w:proofErr w:type="spellEnd"/>
+      <w:r>
+        <w:t>Yoku wakattenai</w:t>
+      </w:r>
     </w:p>
     <w:p>
       <w:pPr>
@@ -447,15 +714,8 @@
         <w:t>N</w:t>
       </w:r>
       <w:r>
-        <w:t xml:space="preserve">eed to check if the DOM node is created correctly, </w:t>
-      </w:r>
-      <w:proofErr w:type="spellStart"/>
-      <w:proofErr w:type="gramStart"/>
-      <w:r>
-        <w:t>yappari</w:t>
-      </w:r>
-      <w:proofErr w:type="spellEnd"/>
-      <w:proofErr w:type="gramEnd"/>
+        <w:t>eed to check if the DOM node is created correctly, yappari</w:t>
+      </w:r>
     </w:p>
     <w:p>
       <w:pPr>
@@ -494,7 +754,7 @@
                     </pic:cNvPicPr>
                   </pic:nvPicPr>
                   <pic:blipFill>
-                    <a:blip r:embed="rId7">
+                    <a:blip r:embed="rId10">
                       <a:extLst>
                         <a:ext uri="{28A0092B-C50C-407E-A947-70E740481C1C}">
                           <a14:useLocalDpi xmlns:a14="http://schemas.microsoft.com/office/drawing/2010/main" val="0"/>
@@ -543,7 +803,6 @@
         </w:numPr>
         <w:ind w:leftChars="0"/>
       </w:pPr>
-      <w:proofErr w:type="spellStart"/>
       <w:r>
         <w:rPr>
           <w:rFonts w:hint="eastAsia"/>
@@ -553,7 +812,6 @@
       <w:r>
         <w:t>attakoto</w:t>
       </w:r>
-      <w:proofErr w:type="spellEnd"/>
     </w:p>
     <w:p>
       <w:pPr>
@@ -571,23 +829,7 @@
         <w:t>I</w:t>
       </w:r>
       <w:r>
-        <w:t>mplemented “</w:t>
-      </w:r>
-      <w:proofErr w:type="spellStart"/>
-      <w:r>
-        <w:t>create_DOM_</w:t>
-      </w:r>
-      <w:proofErr w:type="gramStart"/>
-      <w:r>
-        <w:t>tree</w:t>
-      </w:r>
-      <w:proofErr w:type="spellEnd"/>
-      <w:r>
-        <w:t>(</w:t>
-      </w:r>
-      <w:proofErr w:type="gramEnd"/>
-      <w:r>
-        <w:t>)” as simple version</w:t>
+        <w:t>mplemented “create_DOM_tree()” as simple version</w:t>
       </w:r>
     </w:p>
     <w:p>
@@ -622,18 +864,10 @@
         <w:t xml:space="preserve">Handling error html and </w:t>
       </w:r>
       <w:r>
-        <w:t>some property &lt;</w:t>
-      </w:r>
-      <w:proofErr w:type="spellStart"/>
-      <w:r>
-        <w:t>c</w:t>
-      </w:r>
-      <w:r>
-        <w:t>lass_name</w:t>
-      </w:r>
-      <w:proofErr w:type="spellEnd"/>
-      <w:r>
-        <w:t>/local etc.</w:t>
+        <w:t>some property &lt;c</w:t>
+      </w:r>
+      <w:r>
+        <w:t>lass_name/local etc.</w:t>
       </w:r>
       <w:r>
         <w:t>&gt;</w:t>
@@ -716,7 +950,6 @@
         </w:numPr>
         <w:ind w:leftChars="0"/>
       </w:pPr>
-      <w:proofErr w:type="spellStart"/>
       <w:r>
         <w:rPr>
           <w:rFonts w:hint="eastAsia"/>
@@ -729,7 +962,6 @@
       <w:r>
         <w:t>ttakoto</w:t>
       </w:r>
-      <w:proofErr w:type="spellEnd"/>
     </w:p>
     <w:p>
       <w:pPr>
@@ -744,23 +976,7 @@
         <w:t>Writing</w:t>
       </w:r>
       <w:r>
-        <w:t xml:space="preserve"> “</w:t>
-      </w:r>
-      <w:proofErr w:type="spellStart"/>
-      <w:r>
-        <w:t>create_DOM_</w:t>
-      </w:r>
-      <w:proofErr w:type="gramStart"/>
-      <w:r>
-        <w:t>tree</w:t>
-      </w:r>
-      <w:proofErr w:type="spellEnd"/>
-      <w:r>
-        <w:t>(</w:t>
-      </w:r>
-      <w:proofErr w:type="gramEnd"/>
-      <w:r>
-        <w:t>)”</w:t>
+        <w:t xml:space="preserve"> “create_DOM_tree()”</w:t>
       </w:r>
       <w:r>
         <w:t xml:space="preserve">, </w:t>
@@ -875,7 +1091,6 @@
         </w:numPr>
         <w:ind w:leftChars="0"/>
       </w:pPr>
-      <w:proofErr w:type="spellStart"/>
       <w:r>
         <w:rPr>
           <w:rFonts w:hint="eastAsia"/>
@@ -886,7 +1101,6 @@
       <w:r>
         <w:t>attakoto</w:t>
       </w:r>
-      <w:proofErr w:type="spellEnd"/>
     </w:p>
     <w:p>
       <w:pPr>
@@ -898,29 +1112,8 @@
         <w:ind w:leftChars="0"/>
       </w:pPr>
       <w:r>
-        <w:t xml:space="preserve">Writing </w:t>
-      </w:r>
-      <w:proofErr w:type="spellStart"/>
-      <w:r>
-        <w:t>BeforeHead</w:t>
-      </w:r>
-      <w:proofErr w:type="spellEnd"/>
-      <w:r>
-        <w:t xml:space="preserve"> and </w:t>
-      </w:r>
-      <w:proofErr w:type="spellStart"/>
-      <w:r>
-        <w:t>InHead</w:t>
-      </w:r>
-      <w:proofErr w:type="spellEnd"/>
-      <w:r>
-        <w:t xml:space="preserve">, </w:t>
-      </w:r>
-      <w:proofErr w:type="spellStart"/>
-      <w:r>
-        <w:t>zatsuni</w:t>
-      </w:r>
-      <w:proofErr w:type="spellEnd"/>
+        <w:t>Writing BeforeHead and InHead, zatsuni</w:t>
+      </w:r>
     </w:p>
     <w:p>
       <w:pPr>
@@ -977,15 +1170,8 @@
         <w:ind w:leftChars="0"/>
       </w:pPr>
       <w:r>
-        <w:t xml:space="preserve">Will start from </w:t>
-      </w:r>
-      <w:proofErr w:type="spellStart"/>
-      <w:proofErr w:type="gramStart"/>
-      <w:r>
-        <w:t>AfterHead</w:t>
-      </w:r>
-      <w:proofErr w:type="spellEnd"/>
-      <w:proofErr w:type="gramEnd"/>
+        <w:t>Will start from AfterHead</w:t>
+      </w:r>
     </w:p>
     <w:p>
       <w:r>
@@ -1001,7 +1187,6 @@
         </w:numPr>
         <w:ind w:leftChars="0"/>
       </w:pPr>
-      <w:proofErr w:type="spellStart"/>
       <w:r>
         <w:rPr>
           <w:rFonts w:hint="eastAsia"/>
@@ -1011,7 +1196,6 @@
       <w:r>
         <w:t>attakoto</w:t>
       </w:r>
-      <w:proofErr w:type="spellEnd"/>
     </w:p>
     <w:p>
       <w:pPr>
@@ -1029,13 +1213,8 @@
         <w:t>S</w:t>
       </w:r>
       <w:r>
-        <w:t xml:space="preserve">tart creating DOM </w:t>
-      </w:r>
-      <w:proofErr w:type="gramStart"/>
-      <w:r>
-        <w:t>tree</w:t>
-      </w:r>
-      <w:proofErr w:type="gramEnd"/>
+        <w:t>tart creating DOM tree</w:t>
+      </w:r>
     </w:p>
     <w:p>
       <w:pPr>
@@ -1047,39 +1226,7 @@
         <w:ind w:leftChars="0"/>
       </w:pPr>
       <w:r>
-        <w:t>Try to use [</w:t>
-      </w:r>
-      <w:proofErr w:type="spellStart"/>
-      <w:r>
-        <w:t>enum</w:t>
-      </w:r>
-      <w:proofErr w:type="spellEnd"/>
-      <w:r>
-        <w:t xml:space="preserve"> &amp; Box&lt;</w:t>
-      </w:r>
-      <w:proofErr w:type="gramStart"/>
-      <w:r>
-        <w:t>&gt;]=</w:t>
-      </w:r>
-      <w:proofErr w:type="gramEnd"/>
-      <w:r>
-        <w:t>&gt; [Ref&lt;</w:t>
-      </w:r>
-      <w:proofErr w:type="spellStart"/>
-      <w:r>
-        <w:t>RefCell</w:t>
-      </w:r>
-      <w:proofErr w:type="spellEnd"/>
-      <w:r>
-        <w:t>] =&gt; [</w:t>
-      </w:r>
-      <w:proofErr w:type="spellStart"/>
-      <w:r>
-        <w:t>Vec</w:t>
-      </w:r>
-      <w:proofErr w:type="spellEnd"/>
-      <w:r>
-        <w:t>]</w:t>
+        <w:t>Try to use [enum &amp; Box&lt;&gt;]=&gt; [Ref&lt;RefCell] =&gt; [Vec]</w:t>
       </w:r>
     </w:p>
     <w:p>
@@ -1094,7 +1241,7 @@
       <w:r>
         <w:t xml:space="preserve">Referred </w:t>
       </w:r>
-      <w:hyperlink r:id="rId8" w:history="1">
+      <w:hyperlink r:id="rId11" w:history="1">
         <w:r>
           <w:rPr>
             <w:rStyle w:val="a6"/>
@@ -1183,13 +1330,8 @@
         <w:t>C</w:t>
       </w:r>
       <w:r>
-        <w:t xml:space="preserve">ontinue creating DOM </w:t>
-      </w:r>
-      <w:proofErr w:type="gramStart"/>
-      <w:r>
-        <w:t>tree</w:t>
-      </w:r>
-      <w:proofErr w:type="gramEnd"/>
+        <w:t>ontinue creating DOM tree</w:t>
+      </w:r>
     </w:p>
     <w:p>
       <w:r>
@@ -1205,7 +1347,6 @@
         </w:numPr>
         <w:ind w:leftChars="0"/>
       </w:pPr>
-      <w:proofErr w:type="spellStart"/>
       <w:r>
         <w:rPr>
           <w:rFonts w:hint="eastAsia"/>
@@ -1215,7 +1356,6 @@
       <w:r>
         <w:t>attakoto</w:t>
       </w:r>
-      <w:proofErr w:type="spellEnd"/>
     </w:p>
     <w:p>
       <w:pPr>
@@ -1235,7 +1375,7 @@
       <w:r>
         <w:t xml:space="preserve">dded Node struct according to </w:t>
       </w:r>
-      <w:hyperlink r:id="rId9" w:history="1">
+      <w:hyperlink r:id="rId12" w:history="1">
         <w:r>
           <w:rPr>
             <w:rStyle w:val="a6"/>
@@ -1277,7 +1417,6 @@
         </w:numPr>
         <w:ind w:leftChars="0"/>
       </w:pPr>
-      <w:proofErr w:type="spellStart"/>
       <w:r>
         <w:rPr>
           <w:rFonts w:hint="eastAsia"/>
@@ -1287,7 +1426,6 @@
       <w:r>
         <w:t>attakoto</w:t>
       </w:r>
-      <w:proofErr w:type="spellEnd"/>
     </w:p>
     <w:p>
       <w:pPr>
@@ -1324,15 +1462,8 @@
         <w:t>A</w:t>
       </w:r>
       <w:r>
-        <w:t xml:space="preserve">dded </w:t>
-      </w:r>
-      <w:proofErr w:type="spellStart"/>
-      <w:proofErr w:type="gramStart"/>
-      <w:r>
-        <w:t>TagAttributes</w:t>
-      </w:r>
-      <w:proofErr w:type="spellEnd"/>
-      <w:proofErr w:type="gramEnd"/>
+        <w:t>dded TagAttributes</w:t>
+      </w:r>
     </w:p>
     <w:p>
       <w:pPr>
@@ -1426,7 +1557,7 @@
                     </pic:cNvPicPr>
                   </pic:nvPicPr>
                   <pic:blipFill>
-                    <a:blip r:embed="rId10">
+                    <a:blip r:embed="rId13">
                       <a:extLst>
                         <a:ext uri="{28A0092B-C50C-407E-A947-70E740481C1C}">
                           <a14:useLocalDpi xmlns:a14="http://schemas.microsoft.com/office/drawing/2010/main" val="0"/>
@@ -1486,7 +1617,7 @@
                     </pic:cNvPicPr>
                   </pic:nvPicPr>
                   <pic:blipFill>
-                    <a:blip r:embed="rId11">
+                    <a:blip r:embed="rId14">
                       <a:extLst>
                         <a:ext uri="{28A0092B-C50C-407E-A947-70E740481C1C}">
                           <a14:useLocalDpi xmlns:a14="http://schemas.microsoft.com/office/drawing/2010/main" val="0"/>
@@ -1568,7 +1699,6 @@
         </w:numPr>
         <w:ind w:leftChars="0"/>
       </w:pPr>
-      <w:proofErr w:type="spellStart"/>
       <w:r>
         <w:rPr>
           <w:rFonts w:hint="eastAsia"/>
@@ -1578,7 +1708,6 @@
       <w:r>
         <w:t>attakoto</w:t>
       </w:r>
-      <w:proofErr w:type="spellEnd"/>
     </w:p>
     <w:p>
       <w:pPr>
@@ -1609,36 +1738,7 @@
         <w:ind w:leftChars="0"/>
       </w:pPr>
       <w:r>
-        <w:t xml:space="preserve">Each token </w:t>
-      </w:r>
-      <w:proofErr w:type="spellStart"/>
-      <w:proofErr w:type="gramStart"/>
-      <w:r>
-        <w:t>has”token</w:t>
-      </w:r>
-      <w:proofErr w:type="gramEnd"/>
-      <w:r>
-        <w:t>_type</w:t>
-      </w:r>
-      <w:proofErr w:type="spellEnd"/>
-      <w:r>
-        <w:t>”, “</w:t>
-      </w:r>
-      <w:proofErr w:type="spellStart"/>
-      <w:r>
-        <w:t>tag_name</w:t>
-      </w:r>
-      <w:proofErr w:type="spellEnd"/>
-      <w:r>
-        <w:t>”, “</w:t>
-      </w:r>
-      <w:proofErr w:type="spellStart"/>
-      <w:r>
-        <w:t>token_data</w:t>
-      </w:r>
-      <w:proofErr w:type="spellEnd"/>
-      <w:r>
-        <w:t>”</w:t>
+        <w:t>Each token has”token_type”, “tag_name”, “token_data”</w:t>
       </w:r>
     </w:p>
     <w:p>
@@ -1651,23 +1751,8 @@
         <w:ind w:leftChars="0"/>
       </w:pPr>
       <w:r>
-        <w:t xml:space="preserve">Push tokens to a </w:t>
-      </w:r>
-      <w:proofErr w:type="spellStart"/>
-      <w:r>
-        <w:t>Vec</w:t>
-      </w:r>
-      <w:proofErr w:type="spellEnd"/>
-      <w:r>
-        <w:t xml:space="preserve"> from the </w:t>
-      </w:r>
-      <w:proofErr w:type="spellStart"/>
-      <w:proofErr w:type="gramStart"/>
-      <w:r>
-        <w:t>beggning</w:t>
-      </w:r>
-      <w:proofErr w:type="spellEnd"/>
-      <w:proofErr w:type="gramEnd"/>
+        <w:t>Push tokens to a Vec from the beggning</w:t>
+      </w:r>
     </w:p>
     <w:p>
       <w:pPr>
@@ -1700,13 +1785,8 @@
         </mc:AlternateContent>
       </w:r>
       <w:r>
-        <w:t xml:space="preserve"> need to fix </w:t>
-      </w:r>
-      <w:proofErr w:type="gramStart"/>
-      <w:r>
-        <w:t>later</w:t>
-      </w:r>
-      <w:proofErr w:type="gramEnd"/>
+        <w:t xml:space="preserve"> need to fix later</w:t>
+      </w:r>
     </w:p>
     <w:p>
       <w:pPr>
@@ -1783,7 +1863,7 @@
                     </pic:cNvPicPr>
                   </pic:nvPicPr>
                   <pic:blipFill>
-                    <a:blip r:embed="rId12">
+                    <a:blip r:embed="rId15">
                       <a:extLst>
                         <a:ext uri="{28A0092B-C50C-407E-A947-70E740481C1C}">
                           <a14:useLocalDpi xmlns:a14="http://schemas.microsoft.com/office/drawing/2010/main" val="0"/>
@@ -1824,7 +1904,6 @@
         </w:numPr>
         <w:ind w:leftChars="0"/>
       </w:pPr>
-      <w:proofErr w:type="spellStart"/>
       <w:r>
         <w:rPr>
           <w:rFonts w:hint="eastAsia"/>
@@ -1832,27 +1911,7 @@
         <w:t>O</w:t>
       </w:r>
       <w:r>
-        <w:t>syougatsu</w:t>
-      </w:r>
-      <w:proofErr w:type="spellEnd"/>
-      <w:r>
-        <w:t xml:space="preserve"> motto </w:t>
-      </w:r>
-      <w:proofErr w:type="spellStart"/>
-      <w:r>
-        <w:t>hosii</w:t>
-      </w:r>
-      <w:proofErr w:type="spellEnd"/>
-      <w:r>
-        <w:t xml:space="preserve"> </w:t>
-      </w:r>
-      <w:proofErr w:type="spellStart"/>
-      <w:r>
-        <w:t>yo</w:t>
-      </w:r>
-      <w:proofErr w:type="spellEnd"/>
-      <w:r>
-        <w:t>~</w:t>
+        <w:t>syougatsu motto hosii yo~</w:t>
       </w:r>
       <w:r>
         <w:rPr>
@@ -1899,7 +1958,6 @@
         </w:numPr>
         <w:ind w:leftChars="0"/>
       </w:pPr>
-      <w:proofErr w:type="spellStart"/>
       <w:r>
         <w:rPr>
           <w:rFonts w:hint="eastAsia"/>
@@ -1909,7 +1967,6 @@
       <w:r>
         <w:t>attakoto</w:t>
       </w:r>
-      <w:proofErr w:type="spellEnd"/>
     </w:p>
     <w:p>
       <w:pPr>
@@ -1934,21 +1991,8 @@
         <w:ind w:leftChars="0"/>
       </w:pPr>
       <w:r>
-        <w:t xml:space="preserve">Main, </w:t>
-      </w:r>
-      <w:proofErr w:type="spellStart"/>
-      <w:r>
-        <w:t>ui</w:t>
-      </w:r>
-      <w:proofErr w:type="spellEnd"/>
-      <w:r>
-        <w:t xml:space="preserve">, </w:t>
-      </w:r>
-      <w:proofErr w:type="spellStart"/>
-      <w:r>
-        <w:t>html_parser</w:t>
-      </w:r>
-      <w:proofErr w:type="spellEnd"/>
+        <w:t>Main, ui, html_parser</w:t>
+      </w:r>
     </w:p>
     <w:p>
       <w:pPr>
@@ -1966,13 +2010,8 @@
         <w:t>S</w:t>
       </w:r>
       <w:r>
-        <w:t xml:space="preserve">tarted implementation of html </w:t>
-      </w:r>
-      <w:proofErr w:type="gramStart"/>
-      <w:r>
-        <w:t>parser</w:t>
-      </w:r>
-      <w:proofErr w:type="gramEnd"/>
+        <w:t>tarted implementation of html parser</w:t>
+      </w:r>
     </w:p>
     <w:p>
       <w:pPr>
@@ -1996,13 +2035,8 @@
         </w:numPr>
         <w:ind w:leftChars="0"/>
       </w:pPr>
-      <w:proofErr w:type="spellStart"/>
-      <w:r>
-        <w:t>Madazenzen</w:t>
-      </w:r>
-      <w:proofErr w:type="spellEnd"/>
-      <w:r>
-        <w:t>…</w:t>
+      <w:r>
+        <w:t>Madazenzen…</w:t>
       </w:r>
     </w:p>
     <w:p>
@@ -2014,11 +2048,9 @@
         </w:numPr>
         <w:ind w:leftChars="0"/>
       </w:pPr>
-      <w:proofErr w:type="spellStart"/>
       <w:r>
         <w:t>Miteru</w:t>
       </w:r>
-      <w:proofErr w:type="spellEnd"/>
     </w:p>
     <w:p>
       <w:pPr>
@@ -2029,7 +2061,7 @@
         </w:numPr>
         <w:ind w:leftChars="0"/>
       </w:pPr>
-      <w:hyperlink r:id="rId13" w:history="1">
+      <w:hyperlink r:id="rId16" w:history="1">
         <w:r>
           <w:rPr>
             <w:rStyle w:val="a6"/>
@@ -2047,7 +2079,7 @@
         </w:numPr>
         <w:ind w:leftChars="0"/>
       </w:pPr>
-      <w:hyperlink r:id="rId14" w:history="1">
+      <w:hyperlink r:id="rId17" w:history="1">
         <w:r>
           <w:rPr>
             <w:rStyle w:val="a6"/>
@@ -2065,15 +2097,9 @@
         </w:numPr>
         <w:ind w:leftChars="0"/>
       </w:pPr>
-      <w:proofErr w:type="spellStart"/>
-      <w:r>
-        <w:t>TokenTree</w:t>
-      </w:r>
-      <w:proofErr w:type="spellEnd"/>
-      <w:r>
-        <w:t xml:space="preserve"> may not work</w:t>
-      </w:r>
-      <w:proofErr w:type="gramStart"/>
+      <w:r>
+        <w:t>TokenTree may not work</w:t>
+      </w:r>
       <w:r>
         <w:rPr>
           <mc:AlternateContent>
@@ -2092,7 +2118,6 @@
           </mc:Fallback>
         </mc:AlternateContent>
       </w:r>
-      <w:proofErr w:type="gramEnd"/>
     </w:p>
     <w:p>
       <w:pPr>
@@ -2123,13 +2148,8 @@
         <w:ind w:leftChars="0"/>
       </w:pPr>
       <w:r>
-        <w:t xml:space="preserve">Continue implementing </w:t>
-      </w:r>
-      <w:proofErr w:type="gramStart"/>
-      <w:r>
-        <w:t>tokenizer</w:t>
-      </w:r>
-      <w:proofErr w:type="gramEnd"/>
+        <w:t>Continue implementing tokenizer</w:t>
+      </w:r>
     </w:p>
     <w:p/>
     <w:p>
@@ -2164,11 +2184,9 @@
         </w:numPr>
         <w:ind w:leftChars="0"/>
       </w:pPr>
-      <w:proofErr w:type="spellStart"/>
       <w:r>
         <w:t>Yattakoto</w:t>
       </w:r>
-      <w:proofErr w:type="spellEnd"/>
     </w:p>
     <w:p>
       <w:pPr>
@@ -2181,13 +2199,8 @@
       </w:pPr>
       <w:r>
         <w:lastRenderedPageBreak/>
-        <w:t xml:space="preserve">Added minimum UI with </w:t>
-      </w:r>
-      <w:proofErr w:type="gramStart"/>
-      <w:r>
-        <w:t>iced</w:t>
-      </w:r>
-      <w:proofErr w:type="gramEnd"/>
+        <w:t>Added minimum UI with iced</w:t>
+      </w:r>
     </w:p>
     <w:p>
       <w:pPr>
@@ -2199,13 +2212,8 @@
         <w:ind w:leftChars="0"/>
       </w:pPr>
       <w:r>
-        <w:t xml:space="preserve">Input field and submit </w:t>
-      </w:r>
-      <w:proofErr w:type="gramStart"/>
-      <w:r>
-        <w:t>button</w:t>
-      </w:r>
-      <w:proofErr w:type="gramEnd"/>
+        <w:t>Input field and submit button</w:t>
+      </w:r>
     </w:p>
     <w:p>
       <w:pPr>
@@ -2217,31 +2225,7 @@
         <w:ind w:leftChars="0"/>
       </w:pPr>
       <w:r>
-        <w:t xml:space="preserve">Examples </w:t>
-      </w:r>
-      <w:proofErr w:type="spellStart"/>
-      <w:r>
-        <w:t>yakuni</w:t>
-      </w:r>
-      <w:proofErr w:type="spellEnd"/>
-      <w:r>
-        <w:t xml:space="preserve"> </w:t>
-      </w:r>
-      <w:proofErr w:type="spellStart"/>
-      <w:r>
-        <w:t>tatune</w:t>
-      </w:r>
-      <w:proofErr w:type="spellEnd"/>
-      <w:r>
-        <w:t xml:space="preserve"> </w:t>
-      </w:r>
-      <w:proofErr w:type="spellStart"/>
-      <w:r>
-        <w:t>tottemo</w:t>
-      </w:r>
-      <w:proofErr w:type="spellEnd"/>
-      <w:r>
-        <w:t>.</w:t>
+        <w:t>Examples yakuni tatune tottemo.</w:t>
       </w:r>
     </w:p>
     <w:p>
@@ -2253,7 +2237,7 @@
         </w:numPr>
         <w:ind w:leftChars="0"/>
       </w:pPr>
-      <w:hyperlink r:id="rId15" w:history="1">
+      <w:hyperlink r:id="rId18" w:history="1">
         <w:r>
           <w:rPr>
             <w:rStyle w:val="a6"/>
@@ -2278,21 +2262,8 @@
         <w:t>S</w:t>
       </w:r>
       <w:r>
-        <w:t xml:space="preserve">end http request with </w:t>
-      </w:r>
-      <w:proofErr w:type="spellStart"/>
-      <w:r>
-        <w:t>reqwest</w:t>
-      </w:r>
-      <w:proofErr w:type="spellEnd"/>
-      <w:r>
-        <w:t xml:space="preserve">, and display the </w:t>
-      </w:r>
-      <w:proofErr w:type="gramStart"/>
-      <w:r>
-        <w:t>result</w:t>
-      </w:r>
-      <w:proofErr w:type="gramEnd"/>
+        <w:t>end http request with reqwest, and display the result</w:t>
+      </w:r>
     </w:p>
     <w:p>
       <w:pPr>
@@ -2304,26 +2275,8 @@
         <w:ind w:leftChars="0"/>
       </w:pPr>
       <w:r>
-        <w:t>Using “</w:t>
-      </w:r>
-      <w:proofErr w:type="spellStart"/>
-      <w:proofErr w:type="gramStart"/>
-      <w:r>
-        <w:t>eqwest</w:t>
-      </w:r>
-      <w:proofErr w:type="spellEnd"/>
-      <w:r>
-        <w:t>::</w:t>
-      </w:r>
-      <w:proofErr w:type="gramEnd"/>
-      <w:r>
-        <w:t xml:space="preserve">blocking”, because async </w:t>
-      </w:r>
-      <w:proofErr w:type="spellStart"/>
-      <w:r>
-        <w:t>wakaranai</w:t>
-      </w:r>
-      <w:proofErr w:type="spellEnd"/>
+        <w:t>Using “eqwest::blocking”, because async wakaranai</w:t>
+      </w:r>
     </w:p>
     <w:p>
       <w:pPr>
@@ -2347,7 +2300,7 @@
         </w:numPr>
         <w:ind w:leftChars="0"/>
       </w:pPr>
-      <w:hyperlink r:id="rId16" w:history="1">
+      <w:hyperlink r:id="rId19" w:history="1">
         <w:r>
           <w:rPr>
             <w:rStyle w:val="a6"/>
@@ -2366,21 +2319,8 @@
         <w:ind w:leftChars="0"/>
       </w:pPr>
       <w:r>
-        <w:t xml:space="preserve">Request </w:t>
-      </w:r>
-      <w:proofErr w:type="spellStart"/>
-      <w:r>
-        <w:t>janainone</w:t>
-      </w:r>
-      <w:proofErr w:type="spellEnd"/>
-      <w:r>
-        <w:t xml:space="preserve">, </w:t>
-      </w:r>
-      <w:proofErr w:type="spellStart"/>
-      <w:r>
-        <w:t>henne</w:t>
-      </w:r>
-      <w:proofErr w:type="spellEnd"/>
+        <w:t>Request janainone, henne</w:t>
+      </w:r>
       <w:r>
         <w:rPr>
           <mc:AlternateContent>
@@ -2506,7 +2446,7 @@
                     </pic:cNvPicPr>
                   </pic:nvPicPr>
                   <pic:blipFill>
-                    <a:blip r:embed="rId17">
+                    <a:blip r:embed="rId20">
                       <a:extLst>
                         <a:ext uri="{28A0092B-C50C-407E-A947-70E740481C1C}">
                           <a14:useLocalDpi xmlns:a14="http://schemas.microsoft.com/office/drawing/2010/main" val="0"/>
@@ -2777,6 +2717,119 @@
     </w:lvl>
   </w:abstractNum>
   <w:abstractNum w:abstractNumId="2" w15:restartNumberingAfterBreak="0">
+    <w:nsid w:val="10814A95"/>
+    <w:multiLevelType w:val="hybridMultilevel"/>
+    <w:tmpl w:val="6B343B6E"/>
+    <w:lvl w:ilvl="0" w:tplc="04090001">
+      <w:start w:val="1"/>
+      <w:numFmt w:val="bullet"/>
+      <w:lvlText w:val=""/>
+      <w:lvlJc w:val="left"/>
+      <w:pPr>
+        <w:ind w:left="420" w:hanging="420"/>
+      </w:pPr>
+      <w:rPr>
+        <w:rFonts w:ascii="Wingdings" w:hAnsi="Wingdings" w:hint="default"/>
+      </w:rPr>
+    </w:lvl>
+    <w:lvl w:ilvl="1" w:tplc="0409000B">
+      <w:start w:val="1"/>
+      <w:numFmt w:val="bullet"/>
+      <w:lvlText w:val=""/>
+      <w:lvlJc w:val="left"/>
+      <w:pPr>
+        <w:ind w:left="840" w:hanging="420"/>
+      </w:pPr>
+      <w:rPr>
+        <w:rFonts w:ascii="Wingdings" w:hAnsi="Wingdings" w:hint="default"/>
+      </w:rPr>
+    </w:lvl>
+    <w:lvl w:ilvl="2" w:tplc="0409000D">
+      <w:start w:val="1"/>
+      <w:numFmt w:val="bullet"/>
+      <w:lvlText w:val=""/>
+      <w:lvlJc w:val="left"/>
+      <w:pPr>
+        <w:ind w:left="1260" w:hanging="420"/>
+      </w:pPr>
+      <w:rPr>
+        <w:rFonts w:ascii="Wingdings" w:hAnsi="Wingdings" w:hint="default"/>
+      </w:rPr>
+    </w:lvl>
+    <w:lvl w:ilvl="3" w:tplc="04090001">
+      <w:start w:val="1"/>
+      <w:numFmt w:val="bullet"/>
+      <w:lvlText w:val=""/>
+      <w:lvlJc w:val="left"/>
+      <w:pPr>
+        <w:ind w:left="1680" w:hanging="420"/>
+      </w:pPr>
+      <w:rPr>
+        <w:rFonts w:ascii="Wingdings" w:hAnsi="Wingdings" w:hint="default"/>
+      </w:rPr>
+    </w:lvl>
+    <w:lvl w:ilvl="4" w:tplc="0409000B" w:tentative="1">
+      <w:start w:val="1"/>
+      <w:numFmt w:val="bullet"/>
+      <w:lvlText w:val=""/>
+      <w:lvlJc w:val="left"/>
+      <w:pPr>
+        <w:ind w:left="2100" w:hanging="420"/>
+      </w:pPr>
+      <w:rPr>
+        <w:rFonts w:ascii="Wingdings" w:hAnsi="Wingdings" w:hint="default"/>
+      </w:rPr>
+    </w:lvl>
+    <w:lvl w:ilvl="5" w:tplc="0409000D" w:tentative="1">
+      <w:start w:val="1"/>
+      <w:numFmt w:val="bullet"/>
+      <w:lvlText w:val=""/>
+      <w:lvlJc w:val="left"/>
+      <w:pPr>
+        <w:ind w:left="2520" w:hanging="420"/>
+      </w:pPr>
+      <w:rPr>
+        <w:rFonts w:ascii="Wingdings" w:hAnsi="Wingdings" w:hint="default"/>
+      </w:rPr>
+    </w:lvl>
+    <w:lvl w:ilvl="6" w:tplc="04090001" w:tentative="1">
+      <w:start w:val="1"/>
+      <w:numFmt w:val="bullet"/>
+      <w:lvlText w:val=""/>
+      <w:lvlJc w:val="left"/>
+      <w:pPr>
+        <w:ind w:left="2940" w:hanging="420"/>
+      </w:pPr>
+      <w:rPr>
+        <w:rFonts w:ascii="Wingdings" w:hAnsi="Wingdings" w:hint="default"/>
+      </w:rPr>
+    </w:lvl>
+    <w:lvl w:ilvl="7" w:tplc="0409000B" w:tentative="1">
+      <w:start w:val="1"/>
+      <w:numFmt w:val="bullet"/>
+      <w:lvlText w:val=""/>
+      <w:lvlJc w:val="left"/>
+      <w:pPr>
+        <w:ind w:left="3360" w:hanging="420"/>
+      </w:pPr>
+      <w:rPr>
+        <w:rFonts w:ascii="Wingdings" w:hAnsi="Wingdings" w:hint="default"/>
+      </w:rPr>
+    </w:lvl>
+    <w:lvl w:ilvl="8" w:tplc="0409000D" w:tentative="1">
+      <w:start w:val="1"/>
+      <w:numFmt w:val="bullet"/>
+      <w:lvlText w:val=""/>
+      <w:lvlJc w:val="left"/>
+      <w:pPr>
+        <w:ind w:left="3780" w:hanging="420"/>
+      </w:pPr>
+      <w:rPr>
+        <w:rFonts w:ascii="Wingdings" w:hAnsi="Wingdings" w:hint="default"/>
+      </w:rPr>
+    </w:lvl>
+  </w:abstractNum>
+  <w:abstractNum w:abstractNumId="3" w15:restartNumberingAfterBreak="0">
     <w:nsid w:val="23774FBF"/>
     <w:multiLevelType w:val="hybridMultilevel"/>
     <w:tmpl w:val="377A9B80"/>
@@ -2889,7 +2942,7 @@
       </w:rPr>
     </w:lvl>
   </w:abstractNum>
-  <w:abstractNum w:abstractNumId="3" w15:restartNumberingAfterBreak="0">
+  <w:abstractNum w:abstractNumId="4" w15:restartNumberingAfterBreak="0">
     <w:nsid w:val="251C4F08"/>
     <w:multiLevelType w:val="hybridMultilevel"/>
     <w:tmpl w:val="75469904"/>
@@ -3002,7 +3055,7 @@
       </w:rPr>
     </w:lvl>
   </w:abstractNum>
-  <w:abstractNum w:abstractNumId="4" w15:restartNumberingAfterBreak="0">
+  <w:abstractNum w:abstractNumId="5" w15:restartNumberingAfterBreak="0">
     <w:nsid w:val="2D2E0912"/>
     <w:multiLevelType w:val="hybridMultilevel"/>
     <w:tmpl w:val="541C4642"/>
@@ -3115,7 +3168,7 @@
       </w:rPr>
     </w:lvl>
   </w:abstractNum>
-  <w:abstractNum w:abstractNumId="5" w15:restartNumberingAfterBreak="0">
+  <w:abstractNum w:abstractNumId="6" w15:restartNumberingAfterBreak="0">
     <w:nsid w:val="30875716"/>
     <w:multiLevelType w:val="hybridMultilevel"/>
     <w:tmpl w:val="ADC29FD4"/>
@@ -3228,7 +3281,7 @@
       </w:rPr>
     </w:lvl>
   </w:abstractNum>
-  <w:abstractNum w:abstractNumId="6" w15:restartNumberingAfterBreak="0">
+  <w:abstractNum w:abstractNumId="7" w15:restartNumberingAfterBreak="0">
     <w:nsid w:val="4B0416FA"/>
     <w:multiLevelType w:val="hybridMultilevel"/>
     <w:tmpl w:val="7972A6A6"/>
@@ -3341,7 +3394,7 @@
       </w:rPr>
     </w:lvl>
   </w:abstractNum>
-  <w:abstractNum w:abstractNumId="7" w15:restartNumberingAfterBreak="0">
+  <w:abstractNum w:abstractNumId="8" w15:restartNumberingAfterBreak="0">
     <w:nsid w:val="5C0D157D"/>
     <w:multiLevelType w:val="hybridMultilevel"/>
     <w:tmpl w:val="180AA75A"/>
@@ -3454,7 +3507,7 @@
       </w:rPr>
     </w:lvl>
   </w:abstractNum>
-  <w:abstractNum w:abstractNumId="8" w15:restartNumberingAfterBreak="0">
+  <w:abstractNum w:abstractNumId="9" w15:restartNumberingAfterBreak="0">
     <w:nsid w:val="5CE463FC"/>
     <w:multiLevelType w:val="hybridMultilevel"/>
     <w:tmpl w:val="1850F9D4"/>
@@ -3567,7 +3620,7 @@
       </w:rPr>
     </w:lvl>
   </w:abstractNum>
-  <w:abstractNum w:abstractNumId="9" w15:restartNumberingAfterBreak="0">
+  <w:abstractNum w:abstractNumId="10" w15:restartNumberingAfterBreak="0">
     <w:nsid w:val="647A66D0"/>
     <w:multiLevelType w:val="hybridMultilevel"/>
     <w:tmpl w:val="E774F64C"/>
@@ -3680,7 +3733,7 @@
       </w:rPr>
     </w:lvl>
   </w:abstractNum>
-  <w:abstractNum w:abstractNumId="10" w15:restartNumberingAfterBreak="0">
+  <w:abstractNum w:abstractNumId="11" w15:restartNumberingAfterBreak="0">
     <w:nsid w:val="718C5070"/>
     <w:multiLevelType w:val="hybridMultilevel"/>
     <w:tmpl w:val="3A1A7C7C"/>
@@ -3793,7 +3846,7 @@
       </w:rPr>
     </w:lvl>
   </w:abstractNum>
-  <w:abstractNum w:abstractNumId="11" w15:restartNumberingAfterBreak="0">
+  <w:abstractNum w:abstractNumId="12" w15:restartNumberingAfterBreak="0">
     <w:nsid w:val="738C239F"/>
     <w:multiLevelType w:val="hybridMultilevel"/>
     <w:tmpl w:val="A60815F0"/>
@@ -3906,7 +3959,7 @@
       </w:rPr>
     </w:lvl>
   </w:abstractNum>
-  <w:abstractNum w:abstractNumId="12" w15:restartNumberingAfterBreak="0">
+  <w:abstractNum w:abstractNumId="13" w15:restartNumberingAfterBreak="0">
     <w:nsid w:val="744844A0"/>
     <w:multiLevelType w:val="hybridMultilevel"/>
     <w:tmpl w:val="D2D6D89A"/>
@@ -4019,7 +4072,7 @@
       </w:rPr>
     </w:lvl>
   </w:abstractNum>
-  <w:abstractNum w:abstractNumId="13" w15:restartNumberingAfterBreak="0">
+  <w:abstractNum w:abstractNumId="14" w15:restartNumberingAfterBreak="0">
     <w:nsid w:val="784D66B5"/>
     <w:multiLevelType w:val="hybridMultilevel"/>
     <w:tmpl w:val="E9A89ABE"/>
@@ -4132,7 +4185,7 @@
       </w:rPr>
     </w:lvl>
   </w:abstractNum>
-  <w:abstractNum w:abstractNumId="14" w15:restartNumberingAfterBreak="0">
+  <w:abstractNum w:abstractNumId="15" w15:restartNumberingAfterBreak="0">
     <w:nsid w:val="78772CA4"/>
     <w:multiLevelType w:val="hybridMultilevel"/>
     <w:tmpl w:val="88B64556"/>
@@ -4245,7 +4298,7 @@
       </w:rPr>
     </w:lvl>
   </w:abstractNum>
-  <w:abstractNum w:abstractNumId="15" w15:restartNumberingAfterBreak="0">
+  <w:abstractNum w:abstractNumId="16" w15:restartNumberingAfterBreak="0">
     <w:nsid w:val="7B746118"/>
     <w:multiLevelType w:val="hybridMultilevel"/>
     <w:tmpl w:val="2384EC9E"/>
@@ -4359,52 +4412,55 @@
     </w:lvl>
   </w:abstractNum>
   <w:num w:numId="1">
-    <w:abstractNumId w:val="11"/>
+    <w:abstractNumId w:val="12"/>
   </w:num>
   <w:num w:numId="2">
-    <w:abstractNumId w:val="7"/>
+    <w:abstractNumId w:val="8"/>
   </w:num>
   <w:num w:numId="3">
-    <w:abstractNumId w:val="15"/>
+    <w:abstractNumId w:val="16"/>
   </w:num>
   <w:num w:numId="4">
-    <w:abstractNumId w:val="13"/>
+    <w:abstractNumId w:val="14"/>
   </w:num>
   <w:num w:numId="5">
-    <w:abstractNumId w:val="2"/>
+    <w:abstractNumId w:val="3"/>
   </w:num>
   <w:num w:numId="6">
     <w:abstractNumId w:val="1"/>
   </w:num>
   <w:num w:numId="7">
-    <w:abstractNumId w:val="5"/>
+    <w:abstractNumId w:val="6"/>
   </w:num>
   <w:num w:numId="8">
-    <w:abstractNumId w:val="14"/>
+    <w:abstractNumId w:val="15"/>
   </w:num>
   <w:num w:numId="9">
-    <w:abstractNumId w:val="8"/>
+    <w:abstractNumId w:val="9"/>
   </w:num>
   <w:num w:numId="10">
     <w:abstractNumId w:val="0"/>
   </w:num>
   <w:num w:numId="11">
+    <w:abstractNumId w:val="11"/>
+  </w:num>
+  <w:num w:numId="12">
     <w:abstractNumId w:val="10"/>
   </w:num>
-  <w:num w:numId="12">
-    <w:abstractNumId w:val="9"/>
-  </w:num>
   <w:num w:numId="13">
-    <w:abstractNumId w:val="12"/>
+    <w:abstractNumId w:val="13"/>
   </w:num>
   <w:num w:numId="14">
-    <w:abstractNumId w:val="3"/>
+    <w:abstractNumId w:val="4"/>
   </w:num>
   <w:num w:numId="15">
-    <w:abstractNumId w:val="4"/>
+    <w:abstractNumId w:val="5"/>
   </w:num>
   <w:num w:numId="16">
-    <w:abstractNumId w:val="6"/>
+    <w:abstractNumId w:val="7"/>
+  </w:num>
+  <w:num w:numId="17">
+    <w:abstractNumId w:val="2"/>
   </w:num>
 </w:numbering>
 </file>

</xml_diff>